<commit_message>
mudei os links do github
</commit_message>
<xml_diff>
--- a/Relatórios/Template-proposta-Projeto_2021.docx
+++ b/Relatórios/Template-proposta-Projeto_2021.docx
@@ -1,6 +1,6 @@
 
 <file path=word/document.xml><?xml version="1.0" encoding="utf-8"?>
-<w:document xmlns:wpc="http://schemas.microsoft.com/office/word/2010/wordprocessingCanvas" xmlns:cx="http://schemas.microsoft.com/office/drawing/2014/chartex" xmlns:cx1="http://schemas.microsoft.com/office/drawing/2015/9/8/chartex" xmlns:cx2="http://schemas.microsoft.com/office/drawing/2015/10/21/chartex" xmlns:cx3="http://schemas.microsoft.com/office/drawing/2016/5/9/chartex" xmlns:cx4="http://schemas.microsoft.com/office/drawing/2016/5/10/chartex" xmlns:cx5="http://schemas.microsoft.com/office/drawing/2016/5/11/chartex" xmlns:cx6="http://schemas.microsoft.com/office/drawing/2016/5/12/chartex" xmlns:cx7="http://schemas.microsoft.com/office/drawing/2016/5/13/chartex" xmlns:cx8="http://schemas.microsoft.com/office/drawing/2016/5/14/chartex" xmlns:mc="http://schemas.openxmlformats.org/markup-compatibility/2006" xmlns:aink="http://schemas.microsoft.com/office/drawing/2016/ink" xmlns:am3d="http://schemas.microsoft.com/office/drawing/2017/model3d" xmlns:o="urn:schemas-microsoft-com:office:office" xmlns:r="http://schemas.openxmlformats.org/officeDocument/2006/relationships" xmlns:m="http://schemas.openxmlformats.org/officeDocument/2006/math" xmlns:v="urn:schemas-microsoft-com:vml" xmlns:wp14="http://schemas.microsoft.com/office/word/2010/wordprocessingDrawing" xmlns:wp="http://schemas.openxmlformats.org/drawingml/2006/wordprocessingDrawing" xmlns:w10="urn:schemas-microsoft-com:office:word" xmlns:w="http://schemas.openxmlformats.org/wordprocessingml/2006/main" xmlns:w14="http://schemas.microsoft.com/office/word/2010/wordml" xmlns:w15="http://schemas.microsoft.com/office/word/2012/wordml" xmlns:w16cex="http://schemas.microsoft.com/office/word/2018/wordml/cex" xmlns:w16cid="http://schemas.microsoft.com/office/word/2016/wordml/cid" xmlns:w16="http://schemas.microsoft.com/office/word/2018/wordml" xmlns:w16sdtdh="http://schemas.microsoft.com/office/word/2020/wordml/sdtdatahash" xmlns:w16se="http://schemas.microsoft.com/office/word/2015/wordml/symex" xmlns:wpg="http://schemas.microsoft.com/office/word/2010/wordprocessingGroup" xmlns:wpi="http://schemas.microsoft.com/office/word/2010/wordprocessingInk" xmlns:wne="http://schemas.microsoft.com/office/word/2006/wordml" xmlns:wps="http://schemas.microsoft.com/office/word/2010/wordprocessingShape" mc:Ignorable="w14 w15 w16se w16cid w16 w16cex w16sdtdh wp14">
+<w:document xmlns:wpc="http://schemas.microsoft.com/office/word/2010/wordprocessingCanvas" xmlns:cx="http://schemas.microsoft.com/office/drawing/2014/chartex" xmlns:cx1="http://schemas.microsoft.com/office/drawing/2015/9/8/chartex" xmlns:cx2="http://schemas.microsoft.com/office/drawing/2015/10/21/chartex" xmlns:cx3="http://schemas.microsoft.com/office/drawing/2016/5/9/chartex" xmlns:cx4="http://schemas.microsoft.com/office/drawing/2016/5/10/chartex" xmlns:cx5="http://schemas.microsoft.com/office/drawing/2016/5/11/chartex" xmlns:cx6="http://schemas.microsoft.com/office/drawing/2016/5/12/chartex" xmlns:cx7="http://schemas.microsoft.com/office/drawing/2016/5/13/chartex" xmlns:cx8="http://schemas.microsoft.com/office/drawing/2016/5/14/chartex" xmlns:mc="http://schemas.openxmlformats.org/markup-compatibility/2006" xmlns:aink="http://schemas.microsoft.com/office/drawing/2016/ink" xmlns:am3d="http://schemas.microsoft.com/office/drawing/2017/model3d" xmlns:o="urn:schemas-microsoft-com:office:office" xmlns:r="http://schemas.openxmlformats.org/officeDocument/2006/relationships" xmlns:m="http://schemas.openxmlformats.org/officeDocument/2006/math" xmlns:v="urn:schemas-microsoft-com:vml" xmlns:wp14="http://schemas.microsoft.com/office/word/2010/wordprocessingDrawing" xmlns:wp="http://schemas.openxmlformats.org/drawingml/2006/wordprocessingDrawing" xmlns:w10="urn:schemas-microsoft-com:office:word" xmlns:w="http://schemas.openxmlformats.org/wordprocessingml/2006/main" xmlns:w14="http://schemas.microsoft.com/office/word/2010/wordml" xmlns:w15="http://schemas.microsoft.com/office/word/2012/wordml" xmlns:w16cex="http://schemas.microsoft.com/office/word/2018/wordml/cex" xmlns:w16cid="http://schemas.microsoft.com/office/word/2016/wordml/cid" xmlns:w16="http://schemas.microsoft.com/office/word/2018/wordml" xmlns:w16se="http://schemas.microsoft.com/office/word/2015/wordml/symex" xmlns:wpg="http://schemas.microsoft.com/office/word/2010/wordprocessingGroup" xmlns:wpi="http://schemas.microsoft.com/office/word/2010/wordprocessingInk" xmlns:wne="http://schemas.microsoft.com/office/word/2006/wordml" xmlns:wps="http://schemas.microsoft.com/office/word/2010/wordprocessingShape" mc:Ignorable="w14 w15 w16se w16cid w16 w16cex wp14">
   <w:background w:color="FFFFFF"/>
   <w:body>
     <w:p>
@@ -720,7 +720,27 @@
           <w:sz w:val="24"/>
           <w:szCs w:val="24"/>
         </w:rPr>
-        <w:t xml:space="preserve"> Github e credenciais</w:t>
+        <w:t xml:space="preserve"> </w:t>
+      </w:r>
+      <w:proofErr w:type="spellStart"/>
+      <w:r>
+        <w:rPr>
+          <w:rFonts w:ascii="Trebuchet MS" w:hAnsi="Trebuchet MS" w:cs="Helvetica"/>
+          <w:color w:val="000000"/>
+          <w:sz w:val="24"/>
+          <w:szCs w:val="24"/>
+        </w:rPr>
+        <w:t>Github</w:t>
+      </w:r>
+      <w:proofErr w:type="spellEnd"/>
+      <w:r>
+        <w:rPr>
+          <w:rFonts w:ascii="Trebuchet MS" w:hAnsi="Trebuchet MS" w:cs="Helvetica"/>
+          <w:color w:val="000000"/>
+          <w:sz w:val="24"/>
+          <w:szCs w:val="24"/>
+        </w:rPr>
+        <w:t xml:space="preserve"> e credenciais</w:t>
       </w:r>
     </w:p>
     <w:p>
@@ -840,7 +860,37 @@
             <w:szCs w:val="24"/>
             <w:lang w:val="en-US"/>
           </w:rPr>
-          <w:t>https://github.com/jasonmendes1/ProjetoWeb2021</w:t>
+          <w:t>https://github.com/</w:t>
+        </w:r>
+        <w:r>
+          <w:rPr>
+            <w:rStyle w:val="Hiperligao"/>
+            <w:rFonts w:ascii="Trebuchet MS" w:hAnsi="Trebuchet MS" w:cs="Helvetica"/>
+            <w:sz w:val="24"/>
+            <w:szCs w:val="24"/>
+            <w:lang w:val="en-US"/>
+          </w:rPr>
+          <w:t>PedroLealLopes</w:t>
+        </w:r>
+        <w:r>
+          <w:rPr>
+            <w:rStyle w:val="Hiperligao"/>
+            <w:rFonts w:ascii="Trebuchet MS" w:hAnsi="Trebuchet MS" w:cs="Helvetica"/>
+            <w:sz w:val="24"/>
+            <w:szCs w:val="24"/>
+            <w:lang w:val="en-US"/>
+          </w:rPr>
+          <w:t>/</w:t>
+        </w:r>
+        <w:r>
+          <w:rPr>
+            <w:rStyle w:val="Hiperligao"/>
+            <w:rFonts w:ascii="Trebuchet MS" w:hAnsi="Trebuchet MS" w:cs="Helvetica"/>
+            <w:sz w:val="24"/>
+            <w:szCs w:val="24"/>
+            <w:lang w:val="en-US"/>
+          </w:rPr>
+          <w:t>workr</w:t>
         </w:r>
       </w:hyperlink>
     </w:p>
@@ -974,7 +1024,37 @@
             <w:szCs w:val="24"/>
             <w:lang w:val="en-US"/>
           </w:rPr>
-          <w:t>https://github.com/jasonmendes1/ProjetoAndroid2021</w:t>
+          <w:t>https://github.com/</w:t>
+        </w:r>
+        <w:r>
+          <w:rPr>
+            <w:rStyle w:val="Hiperligao"/>
+            <w:rFonts w:ascii="Trebuchet MS" w:hAnsi="Trebuchet MS" w:cs="Helvetica"/>
+            <w:sz w:val="24"/>
+            <w:szCs w:val="24"/>
+            <w:lang w:val="en-US"/>
+          </w:rPr>
+          <w:t>PedroLealLopes</w:t>
+        </w:r>
+        <w:r>
+          <w:rPr>
+            <w:rStyle w:val="Hiperligao"/>
+            <w:rFonts w:ascii="Trebuchet MS" w:hAnsi="Trebuchet MS" w:cs="Helvetica"/>
+            <w:sz w:val="24"/>
+            <w:szCs w:val="24"/>
+            <w:lang w:val="en-US"/>
+          </w:rPr>
+          <w:t>/</w:t>
+        </w:r>
+        <w:r>
+          <w:rPr>
+            <w:rStyle w:val="Hiperligao"/>
+            <w:rFonts w:ascii="Trebuchet MS" w:hAnsi="Trebuchet MS" w:cs="Helvetica"/>
+            <w:sz w:val="24"/>
+            <w:szCs w:val="24"/>
+            <w:lang w:val="en-US"/>
+          </w:rPr>
+          <w:t>workr-mobile</w:t>
         </w:r>
       </w:hyperlink>
     </w:p>
@@ -1486,6 +1566,7 @@
           <w:lang w:val="en-GB" w:eastAsia="en-US"/>
         </w:rPr>
       </w:pPr>
+      <w:proofErr w:type="spellStart"/>
       <w:r>
         <w:rPr>
           <w:rFonts w:ascii="Carlito" w:hAnsi="Carlito" w:cs="Carlito"/>
@@ -1497,6 +1578,7 @@
         </w:rPr>
         <w:t>Objetivos</w:t>
       </w:r>
+      <w:proofErr w:type="spellEnd"/>
     </w:p>
     <w:p/>
     <w:p>
@@ -1640,8 +1722,17 @@
           <w:i/>
           <w:iCs/>
         </w:rPr>
-        <w:t>- diagrama</w:t>
-      </w:r>
+        <w:t xml:space="preserve">- </w:t>
+      </w:r>
+      <w:proofErr w:type="gramStart"/>
+      <w:r>
+        <w:rPr>
+          <w:i/>
+          <w:iCs/>
+        </w:rPr>
+        <w:t>diagrama</w:t>
+      </w:r>
+      <w:proofErr w:type="gramEnd"/>
     </w:p>
     <w:p/>
     <w:p/>
@@ -1685,6 +1776,7 @@
           <w:lang w:val="en-GB" w:eastAsia="en-US"/>
         </w:rPr>
       </w:pPr>
+      <w:proofErr w:type="spellStart"/>
       <w:r>
         <w:rPr>
           <w:rFonts w:ascii="Carlito" w:hAnsi="Carlito" w:cs="Carlito"/>
@@ -1696,6 +1788,7 @@
         </w:rPr>
         <w:t>Funcionalidades</w:t>
       </w:r>
+      <w:proofErr w:type="spellEnd"/>
     </w:p>
     <w:p/>
     <w:p>
@@ -1799,7 +1892,25 @@
                 <w:b/>
                 <w:bCs/>
               </w:rPr>
-              <w:t>Nome Func.</w:t>
+              <w:t xml:space="preserve">Nome </w:t>
+            </w:r>
+            <w:proofErr w:type="spellStart"/>
+            <w:r>
+              <w:rPr>
+                <w:rFonts w:asciiTheme="minorHAnsi" w:hAnsiTheme="minorHAnsi" w:cstheme="minorHAnsi"/>
+                <w:b/>
+                <w:bCs/>
+              </w:rPr>
+              <w:t>Func</w:t>
+            </w:r>
+            <w:proofErr w:type="spellEnd"/>
+            <w:r>
+              <w:rPr>
+                <w:rFonts w:asciiTheme="minorHAnsi" w:hAnsiTheme="minorHAnsi" w:cstheme="minorHAnsi"/>
+                <w:b/>
+                <w:bCs/>
+              </w:rPr>
+              <w:t>.</w:t>
             </w:r>
           </w:p>
         </w:tc>
@@ -2489,7 +2600,25 @@
                 <w:b/>
                 <w:bCs/>
               </w:rPr>
-              <w:t>Nome Func.</w:t>
+              <w:t xml:space="preserve">Nome </w:t>
+            </w:r>
+            <w:proofErr w:type="spellStart"/>
+            <w:r>
+              <w:rPr>
+                <w:rFonts w:asciiTheme="minorHAnsi" w:hAnsiTheme="minorHAnsi" w:cstheme="minorHAnsi"/>
+                <w:b/>
+                <w:bCs/>
+              </w:rPr>
+              <w:t>Func</w:t>
+            </w:r>
+            <w:proofErr w:type="spellEnd"/>
+            <w:r>
+              <w:rPr>
+                <w:rFonts w:asciiTheme="minorHAnsi" w:hAnsiTheme="minorHAnsi" w:cstheme="minorHAnsi"/>
+                <w:b/>
+                <w:bCs/>
+              </w:rPr>
+              <w:t>.</w:t>
             </w:r>
           </w:p>
         </w:tc>
@@ -3327,8 +3456,21 @@
           <w:szCs w:val="28"/>
           <w:lang w:val="en-GB" w:eastAsia="en-US"/>
         </w:rPr>
-        <w:t>Roles/Intervenientes</w:t>
-      </w:r>
+        <w:t>Roles/</w:t>
+      </w:r>
+      <w:proofErr w:type="spellStart"/>
+      <w:r>
+        <w:rPr>
+          <w:rFonts w:ascii="Carlito" w:hAnsi="Carlito" w:cs="Carlito"/>
+          <w:b/>
+          <w:color w:val="1F4E79" w:themeColor="accent1" w:themeShade="80"/>
+          <w:sz w:val="28"/>
+          <w:szCs w:val="28"/>
+          <w:lang w:val="en-GB" w:eastAsia="en-US"/>
+        </w:rPr>
+        <w:t>Intervenientes</w:t>
+      </w:r>
+      <w:proofErr w:type="spellEnd"/>
     </w:p>
     <w:p>
       <w:pPr>
@@ -3607,7 +3749,23 @@
                 <w:rFonts w:asciiTheme="minorHAnsi" w:hAnsiTheme="minorHAnsi" w:cstheme="minorHAnsi"/>
                 <w:color w:val="000000"/>
               </w:rPr>
-              <w:t xml:space="preserve">Só tem acesso ao Frontend, </w:t>
+              <w:t xml:space="preserve">Só tem acesso ao </w:t>
+            </w:r>
+            <w:proofErr w:type="spellStart"/>
+            <w:r>
+              <w:rPr>
+                <w:rFonts w:asciiTheme="minorHAnsi" w:hAnsiTheme="minorHAnsi" w:cstheme="minorHAnsi"/>
+                <w:color w:val="000000"/>
+              </w:rPr>
+              <w:t>Frontend</w:t>
+            </w:r>
+            <w:proofErr w:type="spellEnd"/>
+            <w:r>
+              <w:rPr>
+                <w:rFonts w:asciiTheme="minorHAnsi" w:hAnsiTheme="minorHAnsi" w:cstheme="minorHAnsi"/>
+                <w:color w:val="000000"/>
+              </w:rPr>
+              <w:t xml:space="preserve">, </w:t>
             </w:r>
             <w:r>
               <w:rPr>
@@ -3767,14 +3925,55 @@
                 <w:rFonts w:asciiTheme="minorHAnsi" w:hAnsiTheme="minorHAnsi" w:cstheme="minorHAnsi"/>
                 <w:color w:val="000000"/>
               </w:rPr>
-              <w:t xml:space="preserve">Tem acesso ao Backend e Frontend, </w:t>
-            </w:r>
-            <w:r>
-              <w:rPr>
-                <w:rFonts w:asciiTheme="minorHAnsi" w:hAnsiTheme="minorHAnsi" w:cstheme="minorHAnsi"/>
-                <w:color w:val="000000"/>
-              </w:rPr>
-              <w:t>Tem acesso à edição da Empresa, Aceita ou Recusa Utilizadores na Empresa</w:t>
+              <w:t xml:space="preserve">Tem acesso ao </w:t>
+            </w:r>
+            <w:proofErr w:type="spellStart"/>
+            <w:r>
+              <w:rPr>
+                <w:rFonts w:asciiTheme="minorHAnsi" w:hAnsiTheme="minorHAnsi" w:cstheme="minorHAnsi"/>
+                <w:color w:val="000000"/>
+              </w:rPr>
+              <w:t>Backend</w:t>
+            </w:r>
+            <w:proofErr w:type="spellEnd"/>
+            <w:r>
+              <w:rPr>
+                <w:rFonts w:asciiTheme="minorHAnsi" w:hAnsiTheme="minorHAnsi" w:cstheme="minorHAnsi"/>
+                <w:color w:val="000000"/>
+              </w:rPr>
+              <w:t xml:space="preserve"> e </w:t>
+            </w:r>
+            <w:proofErr w:type="spellStart"/>
+            <w:r>
+              <w:rPr>
+                <w:rFonts w:asciiTheme="minorHAnsi" w:hAnsiTheme="minorHAnsi" w:cstheme="minorHAnsi"/>
+                <w:color w:val="000000"/>
+              </w:rPr>
+              <w:t>Frontend</w:t>
+            </w:r>
+            <w:proofErr w:type="spellEnd"/>
+            <w:r>
+              <w:rPr>
+                <w:rFonts w:asciiTheme="minorHAnsi" w:hAnsiTheme="minorHAnsi" w:cstheme="minorHAnsi"/>
+                <w:color w:val="000000"/>
+              </w:rPr>
+              <w:t xml:space="preserve">, </w:t>
+            </w:r>
+            <w:proofErr w:type="gramStart"/>
+            <w:r>
+              <w:rPr>
+                <w:rFonts w:asciiTheme="minorHAnsi" w:hAnsiTheme="minorHAnsi" w:cstheme="minorHAnsi"/>
+                <w:color w:val="000000"/>
+              </w:rPr>
+              <w:t>Tem</w:t>
+            </w:r>
+            <w:proofErr w:type="gramEnd"/>
+            <w:r>
+              <w:rPr>
+                <w:rFonts w:asciiTheme="minorHAnsi" w:hAnsiTheme="minorHAnsi" w:cstheme="minorHAnsi"/>
+                <w:color w:val="000000"/>
+              </w:rPr>
+              <w:t xml:space="preserve"> acesso à edição da Empresa, Aceita ou Recusa Utilizadores na Empresa</w:t>
             </w:r>
           </w:p>
         </w:tc>
@@ -3884,6 +4083,7 @@
                 <w:color w:val="000000"/>
               </w:rPr>
             </w:pPr>
+            <w:proofErr w:type="spellStart"/>
             <w:r>
               <w:rPr>
                 <w:rFonts w:asciiTheme="minorHAnsi" w:hAnsiTheme="minorHAnsi" w:cstheme="minorHAnsi"/>
@@ -3891,6 +4091,7 @@
               </w:rPr>
               <w:t>Admin</w:t>
             </w:r>
+            <w:proofErr w:type="spellEnd"/>
           </w:p>
         </w:tc>
         <w:tc>
@@ -3927,7 +4128,55 @@
                 <w:rFonts w:asciiTheme="minorHAnsi" w:hAnsiTheme="minorHAnsi" w:cstheme="minorHAnsi"/>
                 <w:color w:val="000000"/>
               </w:rPr>
-              <w:t>Tem acesso a Frontend e Backend, Tem acesso às tabela de Base de Dados</w:t>
+              <w:t xml:space="preserve">Tem acesso a </w:t>
+            </w:r>
+            <w:proofErr w:type="spellStart"/>
+            <w:r>
+              <w:rPr>
+                <w:rFonts w:asciiTheme="minorHAnsi" w:hAnsiTheme="minorHAnsi" w:cstheme="minorHAnsi"/>
+                <w:color w:val="000000"/>
+              </w:rPr>
+              <w:t>Frontend</w:t>
+            </w:r>
+            <w:proofErr w:type="spellEnd"/>
+            <w:r>
+              <w:rPr>
+                <w:rFonts w:asciiTheme="minorHAnsi" w:hAnsiTheme="minorHAnsi" w:cstheme="minorHAnsi"/>
+                <w:color w:val="000000"/>
+              </w:rPr>
+              <w:t xml:space="preserve"> e </w:t>
+            </w:r>
+            <w:proofErr w:type="spellStart"/>
+            <w:r>
+              <w:rPr>
+                <w:rFonts w:asciiTheme="minorHAnsi" w:hAnsiTheme="minorHAnsi" w:cstheme="minorHAnsi"/>
+                <w:color w:val="000000"/>
+              </w:rPr>
+              <w:t>Backend</w:t>
+            </w:r>
+            <w:proofErr w:type="spellEnd"/>
+            <w:r>
+              <w:rPr>
+                <w:rFonts w:asciiTheme="minorHAnsi" w:hAnsiTheme="minorHAnsi" w:cstheme="minorHAnsi"/>
+                <w:color w:val="000000"/>
+              </w:rPr>
+              <w:t xml:space="preserve">, </w:t>
+            </w:r>
+            <w:proofErr w:type="gramStart"/>
+            <w:r>
+              <w:rPr>
+                <w:rFonts w:asciiTheme="minorHAnsi" w:hAnsiTheme="minorHAnsi" w:cstheme="minorHAnsi"/>
+                <w:color w:val="000000"/>
+              </w:rPr>
+              <w:t>Tem</w:t>
+            </w:r>
+            <w:proofErr w:type="gramEnd"/>
+            <w:r>
+              <w:rPr>
+                <w:rFonts w:asciiTheme="minorHAnsi" w:hAnsiTheme="minorHAnsi" w:cstheme="minorHAnsi"/>
+                <w:color w:val="000000"/>
+              </w:rPr>
+              <w:t xml:space="preserve"> acesso às tabela de Base de Dados</w:t>
             </w:r>
             <w:r>
               <w:rPr>
@@ -4113,6 +4362,7 @@
           <w:lang w:val="en-GB" w:eastAsia="en-US"/>
         </w:rPr>
       </w:pPr>
+      <w:proofErr w:type="spellStart"/>
       <w:r>
         <w:rPr>
           <w:rFonts w:ascii="Carlito" w:hAnsi="Carlito" w:cs="Carlito"/>
@@ -4122,8 +4372,33 @@
           <w:szCs w:val="28"/>
           <w:lang w:val="en-GB" w:eastAsia="en-US"/>
         </w:rPr>
-        <w:t>Planeamento Inicial</w:t>
-      </w:r>
+        <w:t>Planeamento</w:t>
+      </w:r>
+      <w:proofErr w:type="spellEnd"/>
+      <w:r>
+        <w:rPr>
+          <w:rFonts w:ascii="Carlito" w:hAnsi="Carlito" w:cs="Carlito"/>
+          <w:b/>
+          <w:color w:val="1F4E79" w:themeColor="accent1" w:themeShade="80"/>
+          <w:sz w:val="28"/>
+          <w:szCs w:val="28"/>
+          <w:lang w:val="en-GB" w:eastAsia="en-US"/>
+        </w:rPr>
+        <w:t xml:space="preserve"> </w:t>
+      </w:r>
+      <w:proofErr w:type="spellStart"/>
+      <w:r>
+        <w:rPr>
+          <w:rFonts w:ascii="Carlito" w:hAnsi="Carlito" w:cs="Carlito"/>
+          <w:b/>
+          <w:color w:val="1F4E79" w:themeColor="accent1" w:themeShade="80"/>
+          <w:sz w:val="28"/>
+          <w:szCs w:val="28"/>
+          <w:lang w:val="en-GB" w:eastAsia="en-US"/>
+        </w:rPr>
+        <w:t>Inicial</w:t>
+      </w:r>
+      <w:proofErr w:type="spellEnd"/>
     </w:p>
     <w:p/>
     <w:tbl>
@@ -4490,6 +4765,7 @@
           <w:lang w:val="en-GB" w:eastAsia="en-US"/>
         </w:rPr>
       </w:pPr>
+      <w:proofErr w:type="spellStart"/>
       <w:r>
         <w:rPr>
           <w:rFonts w:ascii="Carlito" w:hAnsi="Carlito" w:cs="Carlito"/>
@@ -4501,6 +4777,7 @@
         </w:rPr>
         <w:t>Referências</w:t>
       </w:r>
+      <w:proofErr w:type="spellEnd"/>
     </w:p>
     <w:p>
       <w:pPr>
@@ -4558,7 +4835,7 @@
 </file>
 
 <file path=word/endnotes.xml><?xml version="1.0" encoding="utf-8"?>
-<w:endnotes xmlns:wpc="http://schemas.microsoft.com/office/word/2010/wordprocessingCanvas" xmlns:cx="http://schemas.microsoft.com/office/drawing/2014/chartex" xmlns:cx1="http://schemas.microsoft.com/office/drawing/2015/9/8/chartex" xmlns:cx2="http://schemas.microsoft.com/office/drawing/2015/10/21/chartex" xmlns:cx3="http://schemas.microsoft.com/office/drawing/2016/5/9/chartex" xmlns:cx4="http://schemas.microsoft.com/office/drawing/2016/5/10/chartex" xmlns:cx5="http://schemas.microsoft.com/office/drawing/2016/5/11/chartex" xmlns:cx6="http://schemas.microsoft.com/office/drawing/2016/5/12/chartex" xmlns:cx7="http://schemas.microsoft.com/office/drawing/2016/5/13/chartex" xmlns:cx8="http://schemas.microsoft.com/office/drawing/2016/5/14/chartex" xmlns:mc="http://schemas.openxmlformats.org/markup-compatibility/2006" xmlns:aink="http://schemas.microsoft.com/office/drawing/2016/ink" xmlns:am3d="http://schemas.microsoft.com/office/drawing/2017/model3d" xmlns:o="urn:schemas-microsoft-com:office:office" xmlns:r="http://schemas.openxmlformats.org/officeDocument/2006/relationships" xmlns:m="http://schemas.openxmlformats.org/officeDocument/2006/math" xmlns:v="urn:schemas-microsoft-com:vml" xmlns:wp14="http://schemas.microsoft.com/office/word/2010/wordprocessingDrawing" xmlns:wp="http://schemas.openxmlformats.org/drawingml/2006/wordprocessingDrawing" xmlns:w10="urn:schemas-microsoft-com:office:word" xmlns:w="http://schemas.openxmlformats.org/wordprocessingml/2006/main" xmlns:w14="http://schemas.microsoft.com/office/word/2010/wordml" xmlns:w15="http://schemas.microsoft.com/office/word/2012/wordml" xmlns:w16cex="http://schemas.microsoft.com/office/word/2018/wordml/cex" xmlns:w16cid="http://schemas.microsoft.com/office/word/2016/wordml/cid" xmlns:w16="http://schemas.microsoft.com/office/word/2018/wordml" xmlns:w16sdtdh="http://schemas.microsoft.com/office/word/2020/wordml/sdtdatahash" xmlns:w16se="http://schemas.microsoft.com/office/word/2015/wordml/symex" xmlns:wpg="http://schemas.microsoft.com/office/word/2010/wordprocessingGroup" xmlns:wpi="http://schemas.microsoft.com/office/word/2010/wordprocessingInk" xmlns:wne="http://schemas.microsoft.com/office/word/2006/wordml" xmlns:wps="http://schemas.microsoft.com/office/word/2010/wordprocessingShape" mc:Ignorable="w14 w15 w16se w16cid w16 w16cex w16sdtdh wp14">
+<w:endnotes xmlns:wpc="http://schemas.microsoft.com/office/word/2010/wordprocessingCanvas" xmlns:cx="http://schemas.microsoft.com/office/drawing/2014/chartex" xmlns:cx1="http://schemas.microsoft.com/office/drawing/2015/9/8/chartex" xmlns:cx2="http://schemas.microsoft.com/office/drawing/2015/10/21/chartex" xmlns:cx3="http://schemas.microsoft.com/office/drawing/2016/5/9/chartex" xmlns:cx4="http://schemas.microsoft.com/office/drawing/2016/5/10/chartex" xmlns:cx5="http://schemas.microsoft.com/office/drawing/2016/5/11/chartex" xmlns:cx6="http://schemas.microsoft.com/office/drawing/2016/5/12/chartex" xmlns:cx7="http://schemas.microsoft.com/office/drawing/2016/5/13/chartex" xmlns:cx8="http://schemas.microsoft.com/office/drawing/2016/5/14/chartex" xmlns:mc="http://schemas.openxmlformats.org/markup-compatibility/2006" xmlns:aink="http://schemas.microsoft.com/office/drawing/2016/ink" xmlns:am3d="http://schemas.microsoft.com/office/drawing/2017/model3d" xmlns:o="urn:schemas-microsoft-com:office:office" xmlns:r="http://schemas.openxmlformats.org/officeDocument/2006/relationships" xmlns:m="http://schemas.openxmlformats.org/officeDocument/2006/math" xmlns:v="urn:schemas-microsoft-com:vml" xmlns:wp14="http://schemas.microsoft.com/office/word/2010/wordprocessingDrawing" xmlns:wp="http://schemas.openxmlformats.org/drawingml/2006/wordprocessingDrawing" xmlns:w10="urn:schemas-microsoft-com:office:word" xmlns:w="http://schemas.openxmlformats.org/wordprocessingml/2006/main" xmlns:w14="http://schemas.microsoft.com/office/word/2010/wordml" xmlns:w15="http://schemas.microsoft.com/office/word/2012/wordml" xmlns:w16cex="http://schemas.microsoft.com/office/word/2018/wordml/cex" xmlns:w16cid="http://schemas.microsoft.com/office/word/2016/wordml/cid" xmlns:w16="http://schemas.microsoft.com/office/word/2018/wordml" xmlns:w16se="http://schemas.microsoft.com/office/word/2015/wordml/symex" xmlns:wpg="http://schemas.microsoft.com/office/word/2010/wordprocessingGroup" xmlns:wpi="http://schemas.microsoft.com/office/word/2010/wordprocessingInk" xmlns:wne="http://schemas.microsoft.com/office/word/2006/wordml" xmlns:wps="http://schemas.microsoft.com/office/word/2010/wordprocessingShape" mc:Ignorable="w14 w15 w16se w16cid w16 w16cex wp14">
   <w:endnote w:type="separator" w:id="-1">
     <w:p>
       <w:pPr>
@@ -4583,7 +4860,7 @@
 </file>
 
 <file path=word/footer1.xml><?xml version="1.0" encoding="utf-8"?>
-<w:ftr xmlns:wpc="http://schemas.microsoft.com/office/word/2010/wordprocessingCanvas" xmlns:cx="http://schemas.microsoft.com/office/drawing/2014/chartex" xmlns:cx1="http://schemas.microsoft.com/office/drawing/2015/9/8/chartex" xmlns:cx2="http://schemas.microsoft.com/office/drawing/2015/10/21/chartex" xmlns:cx3="http://schemas.microsoft.com/office/drawing/2016/5/9/chartex" xmlns:cx4="http://schemas.microsoft.com/office/drawing/2016/5/10/chartex" xmlns:cx5="http://schemas.microsoft.com/office/drawing/2016/5/11/chartex" xmlns:cx6="http://schemas.microsoft.com/office/drawing/2016/5/12/chartex" xmlns:cx7="http://schemas.microsoft.com/office/drawing/2016/5/13/chartex" xmlns:cx8="http://schemas.microsoft.com/office/drawing/2016/5/14/chartex" xmlns:mc="http://schemas.openxmlformats.org/markup-compatibility/2006" xmlns:aink="http://schemas.microsoft.com/office/drawing/2016/ink" xmlns:am3d="http://schemas.microsoft.com/office/drawing/2017/model3d" xmlns:o="urn:schemas-microsoft-com:office:office" xmlns:r="http://schemas.openxmlformats.org/officeDocument/2006/relationships" xmlns:m="http://schemas.openxmlformats.org/officeDocument/2006/math" xmlns:v="urn:schemas-microsoft-com:vml" xmlns:wp14="http://schemas.microsoft.com/office/word/2010/wordprocessingDrawing" xmlns:wp="http://schemas.openxmlformats.org/drawingml/2006/wordprocessingDrawing" xmlns:w10="urn:schemas-microsoft-com:office:word" xmlns:w="http://schemas.openxmlformats.org/wordprocessingml/2006/main" xmlns:w14="http://schemas.microsoft.com/office/word/2010/wordml" xmlns:w15="http://schemas.microsoft.com/office/word/2012/wordml" xmlns:w16cex="http://schemas.microsoft.com/office/word/2018/wordml/cex" xmlns:w16cid="http://schemas.microsoft.com/office/word/2016/wordml/cid" xmlns:w16="http://schemas.microsoft.com/office/word/2018/wordml" xmlns:w16sdtdh="http://schemas.microsoft.com/office/word/2020/wordml/sdtdatahash" xmlns:w16se="http://schemas.microsoft.com/office/word/2015/wordml/symex" xmlns:wpg="http://schemas.microsoft.com/office/word/2010/wordprocessingGroup" xmlns:wpi="http://schemas.microsoft.com/office/word/2010/wordprocessingInk" xmlns:wne="http://schemas.microsoft.com/office/word/2006/wordml" xmlns:wps="http://schemas.microsoft.com/office/word/2010/wordprocessingShape" mc:Ignorable="w14 w15 w16se w16cid w16 w16cex w16sdtdh wp14">
+<w:ftr xmlns:wpc="http://schemas.microsoft.com/office/word/2010/wordprocessingCanvas" xmlns:cx="http://schemas.microsoft.com/office/drawing/2014/chartex" xmlns:cx1="http://schemas.microsoft.com/office/drawing/2015/9/8/chartex" xmlns:cx2="http://schemas.microsoft.com/office/drawing/2015/10/21/chartex" xmlns:cx3="http://schemas.microsoft.com/office/drawing/2016/5/9/chartex" xmlns:cx4="http://schemas.microsoft.com/office/drawing/2016/5/10/chartex" xmlns:cx5="http://schemas.microsoft.com/office/drawing/2016/5/11/chartex" xmlns:cx6="http://schemas.microsoft.com/office/drawing/2016/5/12/chartex" xmlns:cx7="http://schemas.microsoft.com/office/drawing/2016/5/13/chartex" xmlns:cx8="http://schemas.microsoft.com/office/drawing/2016/5/14/chartex" xmlns:mc="http://schemas.openxmlformats.org/markup-compatibility/2006" xmlns:aink="http://schemas.microsoft.com/office/drawing/2016/ink" xmlns:am3d="http://schemas.microsoft.com/office/drawing/2017/model3d" xmlns:o="urn:schemas-microsoft-com:office:office" xmlns:r="http://schemas.openxmlformats.org/officeDocument/2006/relationships" xmlns:m="http://schemas.openxmlformats.org/officeDocument/2006/math" xmlns:v="urn:schemas-microsoft-com:vml" xmlns:wp14="http://schemas.microsoft.com/office/word/2010/wordprocessingDrawing" xmlns:wp="http://schemas.openxmlformats.org/drawingml/2006/wordprocessingDrawing" xmlns:w10="urn:schemas-microsoft-com:office:word" xmlns:w="http://schemas.openxmlformats.org/wordprocessingml/2006/main" xmlns:w14="http://schemas.microsoft.com/office/word/2010/wordml" xmlns:w15="http://schemas.microsoft.com/office/word/2012/wordml" xmlns:w16cex="http://schemas.microsoft.com/office/word/2018/wordml/cex" xmlns:w16cid="http://schemas.microsoft.com/office/word/2016/wordml/cid" xmlns:w16="http://schemas.microsoft.com/office/word/2018/wordml" xmlns:w16se="http://schemas.microsoft.com/office/word/2015/wordml/symex" xmlns:wpg="http://schemas.microsoft.com/office/word/2010/wordprocessingGroup" xmlns:wpi="http://schemas.microsoft.com/office/word/2010/wordprocessingInk" xmlns:wne="http://schemas.microsoft.com/office/word/2006/wordml" xmlns:wps="http://schemas.microsoft.com/office/word/2010/wordprocessingShape" mc:Ignorable="w14 w15 w16se w16cid w16 w16cex wp14">
   <w:p>
     <w:pPr>
       <w:pStyle w:val="Rodap"/>
@@ -4766,7 +5043,7 @@
 </file>
 
 <file path=word/footnotes.xml><?xml version="1.0" encoding="utf-8"?>
-<w:footnotes xmlns:wpc="http://schemas.microsoft.com/office/word/2010/wordprocessingCanvas" xmlns:cx="http://schemas.microsoft.com/office/drawing/2014/chartex" xmlns:cx1="http://schemas.microsoft.com/office/drawing/2015/9/8/chartex" xmlns:cx2="http://schemas.microsoft.com/office/drawing/2015/10/21/chartex" xmlns:cx3="http://schemas.microsoft.com/office/drawing/2016/5/9/chartex" xmlns:cx4="http://schemas.microsoft.com/office/drawing/2016/5/10/chartex" xmlns:cx5="http://schemas.microsoft.com/office/drawing/2016/5/11/chartex" xmlns:cx6="http://schemas.microsoft.com/office/drawing/2016/5/12/chartex" xmlns:cx7="http://schemas.microsoft.com/office/drawing/2016/5/13/chartex" xmlns:cx8="http://schemas.microsoft.com/office/drawing/2016/5/14/chartex" xmlns:mc="http://schemas.openxmlformats.org/markup-compatibility/2006" xmlns:aink="http://schemas.microsoft.com/office/drawing/2016/ink" xmlns:am3d="http://schemas.microsoft.com/office/drawing/2017/model3d" xmlns:o="urn:schemas-microsoft-com:office:office" xmlns:r="http://schemas.openxmlformats.org/officeDocument/2006/relationships" xmlns:m="http://schemas.openxmlformats.org/officeDocument/2006/math" xmlns:v="urn:schemas-microsoft-com:vml" xmlns:wp14="http://schemas.microsoft.com/office/word/2010/wordprocessingDrawing" xmlns:wp="http://schemas.openxmlformats.org/drawingml/2006/wordprocessingDrawing" xmlns:w10="urn:schemas-microsoft-com:office:word" xmlns:w="http://schemas.openxmlformats.org/wordprocessingml/2006/main" xmlns:w14="http://schemas.microsoft.com/office/word/2010/wordml" xmlns:w15="http://schemas.microsoft.com/office/word/2012/wordml" xmlns:w16cex="http://schemas.microsoft.com/office/word/2018/wordml/cex" xmlns:w16cid="http://schemas.microsoft.com/office/word/2016/wordml/cid" xmlns:w16="http://schemas.microsoft.com/office/word/2018/wordml" xmlns:w16sdtdh="http://schemas.microsoft.com/office/word/2020/wordml/sdtdatahash" xmlns:w16se="http://schemas.microsoft.com/office/word/2015/wordml/symex" xmlns:wpg="http://schemas.microsoft.com/office/word/2010/wordprocessingGroup" xmlns:wpi="http://schemas.microsoft.com/office/word/2010/wordprocessingInk" xmlns:wne="http://schemas.microsoft.com/office/word/2006/wordml" xmlns:wps="http://schemas.microsoft.com/office/word/2010/wordprocessingShape" mc:Ignorable="w14 w15 w16se w16cid w16 w16cex w16sdtdh wp14">
+<w:footnotes xmlns:wpc="http://schemas.microsoft.com/office/word/2010/wordprocessingCanvas" xmlns:cx="http://schemas.microsoft.com/office/drawing/2014/chartex" xmlns:cx1="http://schemas.microsoft.com/office/drawing/2015/9/8/chartex" xmlns:cx2="http://schemas.microsoft.com/office/drawing/2015/10/21/chartex" xmlns:cx3="http://schemas.microsoft.com/office/drawing/2016/5/9/chartex" xmlns:cx4="http://schemas.microsoft.com/office/drawing/2016/5/10/chartex" xmlns:cx5="http://schemas.microsoft.com/office/drawing/2016/5/11/chartex" xmlns:cx6="http://schemas.microsoft.com/office/drawing/2016/5/12/chartex" xmlns:cx7="http://schemas.microsoft.com/office/drawing/2016/5/13/chartex" xmlns:cx8="http://schemas.microsoft.com/office/drawing/2016/5/14/chartex" xmlns:mc="http://schemas.openxmlformats.org/markup-compatibility/2006" xmlns:aink="http://schemas.microsoft.com/office/drawing/2016/ink" xmlns:am3d="http://schemas.microsoft.com/office/drawing/2017/model3d" xmlns:o="urn:schemas-microsoft-com:office:office" xmlns:r="http://schemas.openxmlformats.org/officeDocument/2006/relationships" xmlns:m="http://schemas.openxmlformats.org/officeDocument/2006/math" xmlns:v="urn:schemas-microsoft-com:vml" xmlns:wp14="http://schemas.microsoft.com/office/word/2010/wordprocessingDrawing" xmlns:wp="http://schemas.openxmlformats.org/drawingml/2006/wordprocessingDrawing" xmlns:w10="urn:schemas-microsoft-com:office:word" xmlns:w="http://schemas.openxmlformats.org/wordprocessingml/2006/main" xmlns:w14="http://schemas.microsoft.com/office/word/2010/wordml" xmlns:w15="http://schemas.microsoft.com/office/word/2012/wordml" xmlns:w16cex="http://schemas.microsoft.com/office/word/2018/wordml/cex" xmlns:w16cid="http://schemas.microsoft.com/office/word/2016/wordml/cid" xmlns:w16="http://schemas.microsoft.com/office/word/2018/wordml" xmlns:w16se="http://schemas.microsoft.com/office/word/2015/wordml/symex" xmlns:wpg="http://schemas.microsoft.com/office/word/2010/wordprocessingGroup" xmlns:wpi="http://schemas.microsoft.com/office/word/2010/wordprocessingInk" xmlns:wne="http://schemas.microsoft.com/office/word/2006/wordml" xmlns:wps="http://schemas.microsoft.com/office/word/2010/wordprocessingShape" mc:Ignorable="w14 w15 w16se w16cid w16 w16cex wp14">
   <w:footnote w:type="separator" w:id="-1">
     <w:p>
       <w:pPr>
@@ -4791,7 +5068,7 @@
 </file>
 
 <file path=word/header1.xml><?xml version="1.0" encoding="utf-8"?>
-<w:hdr xmlns:wpc="http://schemas.microsoft.com/office/word/2010/wordprocessingCanvas" xmlns:cx="http://schemas.microsoft.com/office/drawing/2014/chartex" xmlns:cx1="http://schemas.microsoft.com/office/drawing/2015/9/8/chartex" xmlns:cx2="http://schemas.microsoft.com/office/drawing/2015/10/21/chartex" xmlns:cx3="http://schemas.microsoft.com/office/drawing/2016/5/9/chartex" xmlns:cx4="http://schemas.microsoft.com/office/drawing/2016/5/10/chartex" xmlns:cx5="http://schemas.microsoft.com/office/drawing/2016/5/11/chartex" xmlns:cx6="http://schemas.microsoft.com/office/drawing/2016/5/12/chartex" xmlns:cx7="http://schemas.microsoft.com/office/drawing/2016/5/13/chartex" xmlns:cx8="http://schemas.microsoft.com/office/drawing/2016/5/14/chartex" xmlns:mc="http://schemas.openxmlformats.org/markup-compatibility/2006" xmlns:aink="http://schemas.microsoft.com/office/drawing/2016/ink" xmlns:am3d="http://schemas.microsoft.com/office/drawing/2017/model3d" xmlns:o="urn:schemas-microsoft-com:office:office" xmlns:r="http://schemas.openxmlformats.org/officeDocument/2006/relationships" xmlns:m="http://schemas.openxmlformats.org/officeDocument/2006/math" xmlns:v="urn:schemas-microsoft-com:vml" xmlns:wp14="http://schemas.microsoft.com/office/word/2010/wordprocessingDrawing" xmlns:wp="http://schemas.openxmlformats.org/drawingml/2006/wordprocessingDrawing" xmlns:w10="urn:schemas-microsoft-com:office:word" xmlns:w="http://schemas.openxmlformats.org/wordprocessingml/2006/main" xmlns:w14="http://schemas.microsoft.com/office/word/2010/wordml" xmlns:w15="http://schemas.microsoft.com/office/word/2012/wordml" xmlns:w16cex="http://schemas.microsoft.com/office/word/2018/wordml/cex" xmlns:w16cid="http://schemas.microsoft.com/office/word/2016/wordml/cid" xmlns:w16="http://schemas.microsoft.com/office/word/2018/wordml" xmlns:w16sdtdh="http://schemas.microsoft.com/office/word/2020/wordml/sdtdatahash" xmlns:w16se="http://schemas.microsoft.com/office/word/2015/wordml/symex" xmlns:wpg="http://schemas.microsoft.com/office/word/2010/wordprocessingGroup" xmlns:wpi="http://schemas.microsoft.com/office/word/2010/wordprocessingInk" xmlns:wne="http://schemas.microsoft.com/office/word/2006/wordml" xmlns:wps="http://schemas.microsoft.com/office/word/2010/wordprocessingShape" mc:Ignorable="w14 w15 w16se w16cid w16 w16cex w16sdtdh wp14">
+<w:hdr xmlns:wpc="http://schemas.microsoft.com/office/word/2010/wordprocessingCanvas" xmlns:cx="http://schemas.microsoft.com/office/drawing/2014/chartex" xmlns:cx1="http://schemas.microsoft.com/office/drawing/2015/9/8/chartex" xmlns:cx2="http://schemas.microsoft.com/office/drawing/2015/10/21/chartex" xmlns:cx3="http://schemas.microsoft.com/office/drawing/2016/5/9/chartex" xmlns:cx4="http://schemas.microsoft.com/office/drawing/2016/5/10/chartex" xmlns:cx5="http://schemas.microsoft.com/office/drawing/2016/5/11/chartex" xmlns:cx6="http://schemas.microsoft.com/office/drawing/2016/5/12/chartex" xmlns:cx7="http://schemas.microsoft.com/office/drawing/2016/5/13/chartex" xmlns:cx8="http://schemas.microsoft.com/office/drawing/2016/5/14/chartex" xmlns:mc="http://schemas.openxmlformats.org/markup-compatibility/2006" xmlns:aink="http://schemas.microsoft.com/office/drawing/2016/ink" xmlns:am3d="http://schemas.microsoft.com/office/drawing/2017/model3d" xmlns:o="urn:schemas-microsoft-com:office:office" xmlns:r="http://schemas.openxmlformats.org/officeDocument/2006/relationships" xmlns:m="http://schemas.openxmlformats.org/officeDocument/2006/math" xmlns:v="urn:schemas-microsoft-com:vml" xmlns:wp14="http://schemas.microsoft.com/office/word/2010/wordprocessingDrawing" xmlns:wp="http://schemas.openxmlformats.org/drawingml/2006/wordprocessingDrawing" xmlns:w10="urn:schemas-microsoft-com:office:word" xmlns:w="http://schemas.openxmlformats.org/wordprocessingml/2006/main" xmlns:w14="http://schemas.microsoft.com/office/word/2010/wordml" xmlns:w15="http://schemas.microsoft.com/office/word/2012/wordml" xmlns:w16cex="http://schemas.microsoft.com/office/word/2018/wordml/cex" xmlns:w16cid="http://schemas.microsoft.com/office/word/2016/wordml/cid" xmlns:w16="http://schemas.microsoft.com/office/word/2018/wordml" xmlns:w16se="http://schemas.microsoft.com/office/word/2015/wordml/symex" xmlns:wpg="http://schemas.microsoft.com/office/word/2010/wordprocessingGroup" xmlns:wpi="http://schemas.microsoft.com/office/word/2010/wordprocessingInk" xmlns:wne="http://schemas.microsoft.com/office/word/2006/wordml" xmlns:wps="http://schemas.microsoft.com/office/word/2010/wordprocessingShape" mc:Ignorable="w14 w15 w16se w16cid w16 w16cex wp14">
   <w:p>
     <w:pPr>
       <w:pStyle w:val="Cabealho"/>
@@ -4814,7 +5091,7 @@
 </file>
 
 <file path=word/numbering.xml><?xml version="1.0" encoding="utf-8"?>
-<w:numbering xmlns:wpc="http://schemas.microsoft.com/office/word/2010/wordprocessingCanvas" xmlns:cx="http://schemas.microsoft.com/office/drawing/2014/chartex" xmlns:cx1="http://schemas.microsoft.com/office/drawing/2015/9/8/chartex" xmlns:cx2="http://schemas.microsoft.com/office/drawing/2015/10/21/chartex" xmlns:cx3="http://schemas.microsoft.com/office/drawing/2016/5/9/chartex" xmlns:cx4="http://schemas.microsoft.com/office/drawing/2016/5/10/chartex" xmlns:cx5="http://schemas.microsoft.com/office/drawing/2016/5/11/chartex" xmlns:cx6="http://schemas.microsoft.com/office/drawing/2016/5/12/chartex" xmlns:cx7="http://schemas.microsoft.com/office/drawing/2016/5/13/chartex" xmlns:cx8="http://schemas.microsoft.com/office/drawing/2016/5/14/chartex" xmlns:mc="http://schemas.openxmlformats.org/markup-compatibility/2006" xmlns:aink="http://schemas.microsoft.com/office/drawing/2016/ink" xmlns:am3d="http://schemas.microsoft.com/office/drawing/2017/model3d" xmlns:o="urn:schemas-microsoft-com:office:office" xmlns:r="http://schemas.openxmlformats.org/officeDocument/2006/relationships" xmlns:m="http://schemas.openxmlformats.org/officeDocument/2006/math" xmlns:v="urn:schemas-microsoft-com:vml" xmlns:wp14="http://schemas.microsoft.com/office/word/2010/wordprocessingDrawing" xmlns:wp="http://schemas.openxmlformats.org/drawingml/2006/wordprocessingDrawing" xmlns:w10="urn:schemas-microsoft-com:office:word" xmlns:w="http://schemas.openxmlformats.org/wordprocessingml/2006/main" xmlns:w14="http://schemas.microsoft.com/office/word/2010/wordml" xmlns:w15="http://schemas.microsoft.com/office/word/2012/wordml" xmlns:w16cex="http://schemas.microsoft.com/office/word/2018/wordml/cex" xmlns:w16cid="http://schemas.microsoft.com/office/word/2016/wordml/cid" xmlns:w16="http://schemas.microsoft.com/office/word/2018/wordml" xmlns:w16sdtdh="http://schemas.microsoft.com/office/word/2020/wordml/sdtdatahash" xmlns:w16se="http://schemas.microsoft.com/office/word/2015/wordml/symex" xmlns:wpg="http://schemas.microsoft.com/office/word/2010/wordprocessingGroup" xmlns:wpi="http://schemas.microsoft.com/office/word/2010/wordprocessingInk" xmlns:wne="http://schemas.microsoft.com/office/word/2006/wordml" xmlns:wps="http://schemas.microsoft.com/office/word/2010/wordprocessingShape" mc:Ignorable="w14 w15 w16se w16cid w16 w16cex w16sdtdh wp14">
+<w:numbering xmlns:wpc="http://schemas.microsoft.com/office/word/2010/wordprocessingCanvas" xmlns:cx="http://schemas.microsoft.com/office/drawing/2014/chartex" xmlns:cx1="http://schemas.microsoft.com/office/drawing/2015/9/8/chartex" xmlns:cx2="http://schemas.microsoft.com/office/drawing/2015/10/21/chartex" xmlns:cx3="http://schemas.microsoft.com/office/drawing/2016/5/9/chartex" xmlns:cx4="http://schemas.microsoft.com/office/drawing/2016/5/10/chartex" xmlns:cx5="http://schemas.microsoft.com/office/drawing/2016/5/11/chartex" xmlns:cx6="http://schemas.microsoft.com/office/drawing/2016/5/12/chartex" xmlns:cx7="http://schemas.microsoft.com/office/drawing/2016/5/13/chartex" xmlns:cx8="http://schemas.microsoft.com/office/drawing/2016/5/14/chartex" xmlns:mc="http://schemas.openxmlformats.org/markup-compatibility/2006" xmlns:aink="http://schemas.microsoft.com/office/drawing/2016/ink" xmlns:am3d="http://schemas.microsoft.com/office/drawing/2017/model3d" xmlns:o="urn:schemas-microsoft-com:office:office" xmlns:r="http://schemas.openxmlformats.org/officeDocument/2006/relationships" xmlns:m="http://schemas.openxmlformats.org/officeDocument/2006/math" xmlns:v="urn:schemas-microsoft-com:vml" xmlns:wp14="http://schemas.microsoft.com/office/word/2010/wordprocessingDrawing" xmlns:wp="http://schemas.openxmlformats.org/drawingml/2006/wordprocessingDrawing" xmlns:w10="urn:schemas-microsoft-com:office:word" xmlns:w="http://schemas.openxmlformats.org/wordprocessingml/2006/main" xmlns:w14="http://schemas.microsoft.com/office/word/2010/wordml" xmlns:w15="http://schemas.microsoft.com/office/word/2012/wordml" xmlns:w16cex="http://schemas.microsoft.com/office/word/2018/wordml/cex" xmlns:w16cid="http://schemas.microsoft.com/office/word/2016/wordml/cid" xmlns:w16="http://schemas.microsoft.com/office/word/2018/wordml" xmlns:w16se="http://schemas.microsoft.com/office/word/2015/wordml/symex" xmlns:wpg="http://schemas.microsoft.com/office/word/2010/wordprocessingGroup" xmlns:wpi="http://schemas.microsoft.com/office/word/2010/wordprocessingInk" xmlns:wne="http://schemas.microsoft.com/office/word/2006/wordml" xmlns:wps="http://schemas.microsoft.com/office/word/2010/wordprocessingShape" mc:Ignorable="w14 w15 w16se w16cid w16 w16cex wp14">
   <w:abstractNum w:abstractNumId="0" w15:restartNumberingAfterBreak="0">
     <w:nsid w:val="00000001"/>
     <w:multiLevelType w:val="singleLevel"/>
@@ -5566,7 +5843,7 @@
 </file>
 
 <file path=word/styles.xml><?xml version="1.0" encoding="utf-8"?>
-<w:styles xmlns:mc="http://schemas.openxmlformats.org/markup-compatibility/2006" xmlns:r="http://schemas.openxmlformats.org/officeDocument/2006/relationships" xmlns:w="http://schemas.openxmlformats.org/wordprocessingml/2006/main" xmlns:w14="http://schemas.microsoft.com/office/word/2010/wordml" xmlns:w15="http://schemas.microsoft.com/office/word/2012/wordml" xmlns:w16cex="http://schemas.microsoft.com/office/word/2018/wordml/cex" xmlns:w16cid="http://schemas.microsoft.com/office/word/2016/wordml/cid" xmlns:w16="http://schemas.microsoft.com/office/word/2018/wordml" xmlns:w16sdtdh="http://schemas.microsoft.com/office/word/2020/wordml/sdtdatahash" xmlns:w16se="http://schemas.microsoft.com/office/word/2015/wordml/symex" mc:Ignorable="w14 w15 w16se w16cid w16 w16cex w16sdtdh">
+<w:styles xmlns:mc="http://schemas.openxmlformats.org/markup-compatibility/2006" xmlns:r="http://schemas.openxmlformats.org/officeDocument/2006/relationships" xmlns:w="http://schemas.openxmlformats.org/wordprocessingml/2006/main" xmlns:w14="http://schemas.microsoft.com/office/word/2010/wordml" xmlns:w15="http://schemas.microsoft.com/office/word/2012/wordml" xmlns:w16cex="http://schemas.microsoft.com/office/word/2018/wordml/cex" xmlns:w16cid="http://schemas.microsoft.com/office/word/2016/wordml/cid" xmlns:w16="http://schemas.microsoft.com/office/word/2018/wordml" xmlns:w16se="http://schemas.microsoft.com/office/word/2015/wordml/symex" mc:Ignorable="w14 w15 w16se w16cid w16 w16cex">
   <w:docDefaults>
     <w:rPrDefault>
       <w:rPr>

</xml_diff>

<commit_message>
feat: Pontos 1, 2 e 6
</commit_message>
<xml_diff>
--- a/Relatórios/Template-proposta-Projeto_2021.docx
+++ b/Relatórios/Template-proposta-Projeto_2021.docx
@@ -177,7 +177,7 @@
     </w:p>
     <w:p>
       <w:pPr>
-        <w:pStyle w:val="Subttulo"/>
+        <w:pStyle w:val="Subtitle"/>
         <w:rPr>
           <w:rFonts w:ascii="Trebuchet MS" w:hAnsi="Trebuchet MS" w:cs="Times"/>
           <w:i/>
@@ -186,7 +186,7 @@
     </w:p>
     <w:p>
       <w:pPr>
-        <w:pStyle w:val="Subttulo"/>
+        <w:pStyle w:val="Subtitle"/>
         <w:rPr>
           <w:rFonts w:ascii="Trebuchet MS" w:hAnsi="Trebuchet MS" w:cs="Helvetica"/>
           <w:color w:val="000000"/>
@@ -834,7 +834,7 @@
       <w:hyperlink r:id="rId8" w:history="1">
         <w:r>
           <w:rPr>
-            <w:rStyle w:val="Hiperligao"/>
+            <w:rStyle w:val="Hyperlink"/>
             <w:rFonts w:ascii="Trebuchet MS" w:hAnsi="Trebuchet MS" w:cs="Helvetica"/>
             <w:sz w:val="24"/>
             <w:szCs w:val="24"/>
@@ -844,7 +844,7 @@
         </w:r>
         <w:r>
           <w:rPr>
-            <w:rStyle w:val="Hiperligao"/>
+            <w:rStyle w:val="Hyperlink"/>
             <w:rFonts w:ascii="Trebuchet MS" w:hAnsi="Trebuchet MS" w:cs="Helvetica"/>
             <w:sz w:val="24"/>
             <w:szCs w:val="24"/>
@@ -854,7 +854,7 @@
         </w:r>
         <w:r>
           <w:rPr>
-            <w:rStyle w:val="Hiperligao"/>
+            <w:rStyle w:val="Hyperlink"/>
             <w:rFonts w:ascii="Trebuchet MS" w:hAnsi="Trebuchet MS" w:cs="Helvetica"/>
             <w:sz w:val="24"/>
             <w:szCs w:val="24"/>
@@ -864,7 +864,7 @@
         </w:r>
         <w:r>
           <w:rPr>
-            <w:rStyle w:val="Hiperligao"/>
+            <w:rStyle w:val="Hyperlink"/>
             <w:rFonts w:ascii="Trebuchet MS" w:hAnsi="Trebuchet MS" w:cs="Helvetica"/>
             <w:sz w:val="24"/>
             <w:szCs w:val="24"/>
@@ -998,7 +998,7 @@
       <w:hyperlink r:id="rId9" w:history="1">
         <w:r>
           <w:rPr>
-            <w:rStyle w:val="Hiperligao"/>
+            <w:rStyle w:val="Hyperlink"/>
             <w:rFonts w:ascii="Trebuchet MS" w:hAnsi="Trebuchet MS" w:cs="Helvetica"/>
             <w:sz w:val="24"/>
             <w:szCs w:val="24"/>
@@ -1008,7 +1008,7 @@
         </w:r>
         <w:r>
           <w:rPr>
-            <w:rStyle w:val="Hiperligao"/>
+            <w:rStyle w:val="Hyperlink"/>
             <w:rFonts w:ascii="Trebuchet MS" w:hAnsi="Trebuchet MS" w:cs="Helvetica"/>
             <w:sz w:val="24"/>
             <w:szCs w:val="24"/>
@@ -1018,7 +1018,7 @@
         </w:r>
         <w:r>
           <w:rPr>
-            <w:rStyle w:val="Hiperligao"/>
+            <w:rStyle w:val="Hyperlink"/>
             <w:rFonts w:ascii="Trebuchet MS" w:hAnsi="Trebuchet MS" w:cs="Helvetica"/>
             <w:sz w:val="24"/>
             <w:szCs w:val="24"/>
@@ -1028,7 +1028,7 @@
         </w:r>
         <w:r>
           <w:rPr>
-            <w:rStyle w:val="Hiperligao"/>
+            <w:rStyle w:val="Hyperlink"/>
             <w:rFonts w:ascii="Trebuchet MS" w:hAnsi="Trebuchet MS" w:cs="Helvetica"/>
             <w:sz w:val="24"/>
             <w:szCs w:val="24"/>
@@ -1229,7 +1229,7 @@
       <w:hyperlink r:id="rId10" w:history="1">
         <w:r>
           <w:rPr>
-            <w:rStyle w:val="Hiperligao"/>
+            <w:rStyle w:val="Hyperlink"/>
             <w:rFonts w:ascii="Trebuchet MS" w:hAnsi="Trebuchet MS" w:cs="Helvetica"/>
             <w:sz w:val="24"/>
             <w:szCs w:val="24"/>
@@ -1376,7 +1376,7 @@
     </w:p>
     <w:p>
       <w:pPr>
-        <w:pStyle w:val="PargrafodaLista"/>
+        <w:pStyle w:val="ListParagraph"/>
         <w:numPr>
           <w:ilvl w:val="0"/>
           <w:numId w:val="3"/>
@@ -1421,35 +1421,64 @@
     <w:p/>
     <w:p>
       <w:r>
-        <w:t xml:space="preserve">Descrever o cenário de aplicação </w:t>
-      </w:r>
-      <w:r>
-        <w:t>do produto/sistema</w:t>
-      </w:r>
-      <w:r>
-        <w:t>.</w:t>
-      </w:r>
-    </w:p>
-    <w:p>
-      <w:pPr>
+        <w:t>O Workr é uma aplicação de procura de emprego com o objetivo de facilitar a experiência de encontrar um emprego/trabalho para o utilizador e também facilitar a procura de trabalhadores para as empresas registadas na mesma.</w:t>
+      </w:r>
+    </w:p>
+    <w:p>
+      <w:r>
+        <w:t xml:space="preserve">As empresas que procuram trabalhadores terão que pedir ao administrador para lhes registar e garantir acesso ao </w:t>
+      </w:r>
+      <w:r>
         <w:rPr>
           <w:i/>
           <w:iCs/>
         </w:rPr>
-      </w:pPr>
+        <w:t xml:space="preserve">back office </w:t>
+      </w:r>
+      <w:r>
+        <w:t>para depois aparecerem no dashboard/feed do utilizador interessado</w:t>
+      </w:r>
+      <w:r>
+        <w:t>. As empresas serão filtradas de acordo com a localização do utilizador e preferências de trabalho.</w:t>
+      </w:r>
+    </w:p>
+    <w:p>
+      <w:r>
+        <w:t>No dashboard/feed do utilizado</w:t>
+      </w:r>
+      <w:r>
+        <w:t>r (aplicação móvel) irá aparecer as empresas já filtradas. Nessa página o utilizador irá poder deslisar o dedo da esquerda para a direita, se estiver interessado na empresa, ou da direita para a esquerda, caso não esteja interessado.</w:t>
+      </w:r>
+    </w:p>
+    <w:p>
+      <w:r>
+        <w:t xml:space="preserve">Caso um utilizador esteja interessado numa empresa, depois a empresa irá receber uma notificação no </w:t>
+      </w:r>
       <w:r>
         <w:rPr>
           <w:i/>
           <w:iCs/>
         </w:rPr>
-        <w:t>- Qual o problema que esta solução resolve?</w:t>
+        <w:t>back office</w:t>
+      </w:r>
+      <w:r>
+        <w:t xml:space="preserve"> e caso o perfil do utilizador lhes mostrar interesse, então, de seguida, poderá contactá-lo via email ou contacto móvel.</w:t>
+      </w:r>
+    </w:p>
+    <w:p>
+      <w:r>
+        <w:t>O Workr Web será algo mais simplificado. No registo do utilizador será logo perguntado os interesses em emprego, experiência de trabalho, se procura full-time ou part-time e, de acordo com os interesses do utilizador, irão ser filtradas as empresas que se adequam mais com o que foi introduzido no seu perfil.</w:t>
+      </w:r>
+    </w:p>
+    <w:p>
+      <w:r>
+        <w:t>Poderá também procurar na barra de pesquisa por certas empresas ou localização para filtrar ainda mais a procura de emprego. Ao clicar no perfil das empresas, irá ter os requisitos para o emprego, a experiência de trabalho necessária para ingressar, se é full-time ou part-time e também poderá aplicar para a mesma, caso esteja interessado na mesma.</w:t>
       </w:r>
     </w:p>
     <w:p/>
-    <w:p/>
-    <w:p>
-      <w:pPr>
-        <w:pStyle w:val="PargrafodaLista"/>
+    <w:p>
+      <w:pPr>
+        <w:pStyle w:val="ListParagraph"/>
         <w:numPr>
           <w:ilvl w:val="0"/>
           <w:numId w:val="3"/>
@@ -1483,69 +1512,87 @@
     <w:p/>
     <w:p>
       <w:r>
-        <w:t>Elaborar uma</w:t>
-      </w:r>
-      <w:r>
-        <w:t xml:space="preserve"> descrição do p</w:t>
-      </w:r>
-      <w:r>
-        <w:t>rojeto proposto e dos seus obje</w:t>
-      </w:r>
-      <w:r>
-        <w:t>tivos</w:t>
-      </w:r>
-      <w:r>
-        <w:t xml:space="preserve"> principais</w:t>
-      </w:r>
-      <w:r>
-        <w:t>.</w:t>
-      </w:r>
-    </w:p>
-    <w:p>
-      <w:pPr>
+        <w:t>O Workr tem como objetivo principal, pegar no conceito de procura de emprego e facilitá-lo para ambos, as empresas e a pessoa que procura emprego.</w:t>
+      </w:r>
+    </w:p>
+    <w:p>
+      <w:r>
+        <w:t>Queremos também criar uma plataforma mais amigável para os utilizadores procurarem as empresas que lhes mais agradam, comparando o seu perfil ao requisito das empresas e a localização das mesmas.</w:t>
+      </w:r>
+    </w:p>
+    <w:p>
+      <w:r>
+        <w:t xml:space="preserve">Alguns dos </w:t>
+      </w:r>
+      <w:r>
+        <w:t>benefícios</w:t>
+      </w:r>
+      <w:r>
+        <w:t xml:space="preserve"> que o Workr irá ter são:</w:t>
+      </w:r>
+    </w:p>
+    <w:p>
+      <w:pPr>
+        <w:pStyle w:val="ListParagraph"/>
+        <w:numPr>
+          <w:ilvl w:val="0"/>
+          <w:numId w:val="9"/>
+        </w:numPr>
         <w:rPr>
           <w:i/>
           <w:iCs/>
         </w:rPr>
       </w:pPr>
       <w:r>
+        <w:t>Facilitar a procura de emprego para os utilizadores</w:t>
+      </w:r>
+      <w:r>
+        <w:t>.</w:t>
+      </w:r>
+    </w:p>
+    <w:p>
+      <w:pPr>
+        <w:pStyle w:val="ListParagraph"/>
+        <w:numPr>
+          <w:ilvl w:val="0"/>
+          <w:numId w:val="9"/>
+        </w:numPr>
         <w:rPr>
           <w:i/>
           <w:iCs/>
         </w:rPr>
-        <w:t>- Como funciona o projeto/negócio?</w:t>
-      </w:r>
-    </w:p>
-    <w:p>
-      <w:pPr>
+      </w:pPr>
+      <w:r>
+        <w:t>Facilitar o processo de recrutamento das empresas</w:t>
+      </w:r>
+      <w:r>
+        <w:t>.</w:t>
+      </w:r>
+    </w:p>
+    <w:p>
+      <w:pPr>
+        <w:pStyle w:val="ListParagraph"/>
+        <w:numPr>
+          <w:ilvl w:val="0"/>
+          <w:numId w:val="9"/>
+        </w:numPr>
         <w:rPr>
           <w:i/>
           <w:iCs/>
         </w:rPr>
       </w:pPr>
       <w:r>
-        <w:rPr>
-          <w:i/>
-          <w:iCs/>
-        </w:rPr>
-        <w:t>- Indicar 3 grandes benefícios no uso do sistema</w:t>
-      </w:r>
-      <w:r>
-        <w:rPr>
-          <w:i/>
-          <w:iCs/>
-        </w:rPr>
-        <w:t xml:space="preserve"> </w:t>
+        <w:t xml:space="preserve">Registo rápido e dinâmico que </w:t>
+      </w:r>
+      <w:r>
+        <w:t>permite adicionar logo as preferências do utilizador.</w:t>
       </w:r>
     </w:p>
     <w:p/>
     <w:p/>
-    <w:p/>
-    <w:p/>
-    <w:p/>
-    <w:p>
-      <w:pPr>
-        <w:pStyle w:val="PargrafodaLista"/>
+    <w:p>
+      <w:pPr>
+        <w:pStyle w:val="ListParagraph"/>
         <w:numPr>
           <w:ilvl w:val="0"/>
           <w:numId w:val="3"/>
@@ -1573,56 +1620,70 @@
           <w:szCs w:val="28"/>
           <w:lang w:eastAsia="en-US"/>
         </w:rPr>
-        <w:t xml:space="preserve">Diagrama Arquitetural do </w:t>
-      </w:r>
-      <w:r>
-        <w:rPr>
-          <w:rFonts w:ascii="Carlito" w:hAnsi="Carlito" w:cs="Carlito"/>
-          <w:b/>
-          <w:color w:val="1F4E79" w:themeColor="accent1" w:themeShade="80"/>
-          <w:sz w:val="28"/>
-          <w:szCs w:val="28"/>
-          <w:lang w:eastAsia="en-US"/>
-        </w:rPr>
-        <w:t>sistema/</w:t>
-      </w:r>
-      <w:r>
-        <w:rPr>
-          <w:rFonts w:ascii="Carlito" w:hAnsi="Carlito" w:cs="Carlito"/>
-          <w:b/>
-          <w:color w:val="1F4E79" w:themeColor="accent1" w:themeShade="80"/>
-          <w:sz w:val="28"/>
-          <w:szCs w:val="28"/>
-          <w:lang w:eastAsia="en-US"/>
-        </w:rPr>
-        <w:t>cenário d</w:t>
-      </w:r>
-      <w:r>
-        <w:rPr>
-          <w:rFonts w:ascii="Carlito" w:hAnsi="Carlito" w:cs="Carlito"/>
-          <w:b/>
-          <w:color w:val="1F4E79" w:themeColor="accent1" w:themeShade="80"/>
-          <w:sz w:val="28"/>
-          <w:szCs w:val="28"/>
-          <w:lang w:eastAsia="en-US"/>
-        </w:rPr>
-        <w:t>e aplicação</w:t>
-      </w:r>
-    </w:p>
-    <w:p/>
-    <w:p>
-      <w:pPr>
-        <w:rPr>
-          <w:i/>
-          <w:iCs/>
-        </w:rPr>
-      </w:pPr>
-      <w:r>
-        <w:rPr>
-          <w:i/>
-          <w:iCs/>
-        </w:rPr>
-        <w:t>- diagrama</w:t>
+        <w:t>Diagrama Arquitetural do sistema/cenário de aplicação</w:t>
+      </w:r>
+    </w:p>
+    <w:p>
+      <w:r>
+        <w:rPr>
+          <w:noProof/>
+        </w:rPr>
+        <w:drawing>
+          <wp:anchor distT="0" distB="0" distL="114300" distR="114300" simplePos="0" relativeHeight="251658240" behindDoc="0" locked="0" layoutInCell="1" allowOverlap="1" wp14:anchorId="0F3BFB2C" wp14:editId="7F15AE4A">
+            <wp:simplePos x="0" y="0"/>
+            <wp:positionH relativeFrom="column">
+              <wp:posOffset>-105410</wp:posOffset>
+            </wp:positionH>
+            <wp:positionV relativeFrom="paragraph">
+              <wp:posOffset>349885</wp:posOffset>
+            </wp:positionV>
+            <wp:extent cx="4411980" cy="2133600"/>
+            <wp:effectExtent l="0" t="0" r="7620" b="0"/>
+            <wp:wrapSquare wrapText="bothSides"/>
+            <wp:docPr id="3" name="Picture 3"/>
+            <wp:cNvGraphicFramePr>
+              <a:graphicFrameLocks xmlns:a="http://schemas.openxmlformats.org/drawingml/2006/main" noChangeAspect="1"/>
+            </wp:cNvGraphicFramePr>
+            <a:graphic xmlns:a="http://schemas.openxmlformats.org/drawingml/2006/main">
+              <a:graphicData uri="http://schemas.openxmlformats.org/drawingml/2006/picture">
+                <pic:pic xmlns:pic="http://schemas.openxmlformats.org/drawingml/2006/picture">
+                  <pic:nvPicPr>
+                    <pic:cNvPr id="0" name="Picture 1"/>
+                    <pic:cNvPicPr>
+                      <a:picLocks noChangeAspect="1" noChangeArrowheads="1"/>
+                    </pic:cNvPicPr>
+                  </pic:nvPicPr>
+                  <pic:blipFill>
+                    <a:blip r:embed="rId11">
+                      <a:extLst>
+                        <a:ext uri="{28A0092B-C50C-407E-A947-70E740481C1C}">
+                          <a14:useLocalDpi xmlns:a14="http://schemas.microsoft.com/office/drawing/2010/main" val="0"/>
+                        </a:ext>
+                      </a:extLst>
+                    </a:blip>
+                    <a:srcRect/>
+                    <a:stretch>
+                      <a:fillRect/>
+                    </a:stretch>
+                  </pic:blipFill>
+                  <pic:spPr bwMode="auto">
+                    <a:xfrm>
+                      <a:off x="0" y="0"/>
+                      <a:ext cx="4411980" cy="2133600"/>
+                    </a:xfrm>
+                    <a:prstGeom prst="rect">
+                      <a:avLst/>
+                    </a:prstGeom>
+                    <a:noFill/>
+                    <a:ln>
+                      <a:noFill/>
+                    </a:ln>
+                  </pic:spPr>
+                </pic:pic>
+              </a:graphicData>
+            </a:graphic>
+          </wp:anchor>
+        </w:drawing>
       </w:r>
     </w:p>
     <w:p/>
@@ -1648,7 +1709,7 @@
     <w:p/>
     <w:p>
       <w:pPr>
-        <w:pStyle w:val="PargrafodaLista"/>
+        <w:pStyle w:val="ListParagraph"/>
         <w:numPr>
           <w:ilvl w:val="0"/>
           <w:numId w:val="3"/>
@@ -1697,7 +1758,7 @@
     </w:p>
     <w:tbl>
       <w:tblPr>
-        <w:tblStyle w:val="TabelacomGrelha"/>
+        <w:tblStyle w:val="TableGrid"/>
         <w:tblW w:w="6941" w:type="dxa"/>
         <w:tblLook w:val="04A0" w:firstRow="1" w:lastRow="0" w:firstColumn="1" w:lastColumn="0" w:noHBand="0" w:noVBand="1"/>
       </w:tblPr>
@@ -2407,6 +2468,13 @@
                 <w:color w:val="000000"/>
               </w:rPr>
             </w:pPr>
+            <w:r>
+              <w:rPr>
+                <w:rFonts w:asciiTheme="minorHAnsi" w:hAnsiTheme="minorHAnsi" w:cstheme="minorHAnsi"/>
+                <w:color w:val="000000"/>
+              </w:rPr>
+              <w:t>Pesquisa elaborada com filtros. Ex: Localidade, Salários, Part-Time, etc...</w:t>
+            </w:r>
           </w:p>
         </w:tc>
         <w:tc>
@@ -2493,7 +2561,7 @@
     </w:p>
     <w:tbl>
       <w:tblPr>
-        <w:tblStyle w:val="TabelacomGrelha"/>
+        <w:tblStyle w:val="TableGrid"/>
         <w:tblW w:w="6941" w:type="dxa"/>
         <w:tblLook w:val="04A0" w:firstRow="1" w:lastRow="0" w:firstColumn="1" w:lastColumn="0" w:noHBand="0" w:noVBand="1"/>
       </w:tblPr>
@@ -3397,7 +3465,7 @@
     </w:p>
     <w:p>
       <w:pPr>
-        <w:pStyle w:val="PargrafodaLista"/>
+        <w:pStyle w:val="ListParagraph"/>
         <w:numPr>
           <w:ilvl w:val="0"/>
           <w:numId w:val="8"/>
@@ -3457,7 +3525,7 @@
     </w:p>
     <w:tbl>
       <w:tblPr>
-        <w:tblStyle w:val="TabelacomGrelha"/>
+        <w:tblStyle w:val="TableGrid"/>
         <w:tblW w:w="0" w:type="auto"/>
         <w:tblLook w:val="04A0" w:firstRow="1" w:lastRow="0" w:firstColumn="1" w:lastColumn="0" w:noHBand="0" w:noVBand="1"/>
       </w:tblPr>
@@ -4192,7 +4260,7 @@
     </w:p>
     <w:p>
       <w:pPr>
-        <w:pStyle w:val="PargrafodaLista"/>
+        <w:pStyle w:val="ListParagraph"/>
         <w:numPr>
           <w:ilvl w:val="0"/>
           <w:numId w:val="8"/>
@@ -4226,7 +4294,7 @@
     <w:p/>
     <w:tbl>
       <w:tblPr>
-        <w:tblStyle w:val="TabelacomGrelha"/>
+        <w:tblStyle w:val="TableGrid"/>
         <w:tblW w:w="7083" w:type="dxa"/>
         <w:tblLook w:val="04A0" w:firstRow="1" w:lastRow="0" w:firstColumn="1" w:lastColumn="0" w:noHBand="0" w:noVBand="1"/>
       </w:tblPr>
@@ -4252,7 +4320,13 @@
           </w:tcPr>
           <w:p>
             <w:r>
-              <w:t xml:space="preserve">Estudo do problema </w:t>
+              <w:t>Estudo do proble</w:t>
+            </w:r>
+            <w:r>
+              <w:t>m</w:t>
+            </w:r>
+            <w:r>
+              <w:t xml:space="preserve">a </w:t>
             </w:r>
             <w:r>
               <w:t>e elaboração da proposta</w:t>
@@ -4569,7 +4643,7 @@
     </w:p>
     <w:p>
       <w:pPr>
-        <w:pStyle w:val="PargrafodaLista"/>
+        <w:pStyle w:val="ListParagraph"/>
         <w:numPr>
           <w:ilvl w:val="0"/>
           <w:numId w:val="8"/>
@@ -4610,42 +4684,81 @@
     </w:p>
     <w:p>
       <w:pPr>
-        <w:pStyle w:val="PargrafodaLista"/>
-        <w:numPr>
-          <w:ilvl w:val="0"/>
-          <w:numId w:val="7"/>
-        </w:numPr>
-        <w:rPr>
-          <w:rFonts w:asciiTheme="minorHAnsi" w:hAnsiTheme="minorHAnsi" w:cstheme="minorHAnsi"/>
-          <w:i/>
-          <w:iCs/>
-          <w:sz w:val="22"/>
-          <w:szCs w:val="22"/>
+        <w:rPr>
+          <w:rFonts w:asciiTheme="minorHAnsi" w:eastAsia="Times New Roman" w:hAnsiTheme="minorHAnsi" w:cstheme="minorHAnsi"/>
           <w:lang w:eastAsia="en-US"/>
         </w:rPr>
       </w:pPr>
       <w:r>
         <w:rPr>
-          <w:rFonts w:asciiTheme="minorHAnsi" w:hAnsiTheme="minorHAnsi" w:cstheme="minorHAnsi"/>
-          <w:i/>
-          <w:iCs/>
-          <w:sz w:val="22"/>
-          <w:szCs w:val="22"/>
+          <w:rFonts w:asciiTheme="minorHAnsi" w:eastAsia="Times New Roman" w:hAnsiTheme="minorHAnsi" w:cstheme="minorHAnsi"/>
           <w:lang w:eastAsia="en-US"/>
         </w:rPr>
-        <w:t>Indicar produtos/soluções semelhantes</w:t>
-      </w:r>
-    </w:p>
-    <w:p>
-      <w:pPr>
-        <w:rPr>
+        <w:t>Produtos com Ideias semelhantes:</w:t>
+      </w:r>
+    </w:p>
+    <w:p>
+      <w:pPr>
+        <w:rPr>
+          <w:rFonts w:asciiTheme="minorHAnsi" w:eastAsia="Times New Roman" w:hAnsiTheme="minorHAnsi" w:cstheme="minorHAnsi"/>
           <w:lang w:eastAsia="en-US"/>
         </w:rPr>
       </w:pPr>
+      <w:r>
+        <w:rPr>
+          <w:rFonts w:asciiTheme="minorHAnsi" w:eastAsia="Times New Roman" w:hAnsiTheme="minorHAnsi" w:cstheme="minorHAnsi"/>
+          <w:lang w:eastAsia="en-US"/>
+        </w:rPr>
+        <w:t>- https://www.joppy.me/</w:t>
+      </w:r>
+    </w:p>
+    <w:p>
+      <w:pPr>
+        <w:rPr>
+          <w:rFonts w:asciiTheme="minorHAnsi" w:eastAsia="Times New Roman" w:hAnsiTheme="minorHAnsi" w:cstheme="minorHAnsi"/>
+          <w:lang w:eastAsia="en-US"/>
+        </w:rPr>
+      </w:pPr>
+      <w:r>
+        <w:rPr>
+          <w:rFonts w:asciiTheme="minorHAnsi" w:eastAsia="Times New Roman" w:hAnsiTheme="minorHAnsi" w:cstheme="minorHAnsi"/>
+          <w:lang w:eastAsia="en-US"/>
+        </w:rPr>
+        <w:t>- https://www.linkedin.com/</w:t>
+      </w:r>
+    </w:p>
+    <w:p>
+      <w:pPr>
+        <w:rPr>
+          <w:rFonts w:asciiTheme="minorHAnsi" w:eastAsia="Times New Roman" w:hAnsiTheme="minorHAnsi" w:cstheme="minorHAnsi"/>
+          <w:lang w:eastAsia="en-US"/>
+        </w:rPr>
+      </w:pPr>
+      <w:r>
+        <w:rPr>
+          <w:rFonts w:asciiTheme="minorHAnsi" w:eastAsia="Times New Roman" w:hAnsiTheme="minorHAnsi" w:cstheme="minorHAnsi"/>
+          <w:lang w:eastAsia="en-US"/>
+        </w:rPr>
+        <w:t>- https://indeed.com/</w:t>
+      </w:r>
+    </w:p>
+    <w:p>
+      <w:pPr>
+        <w:rPr>
+          <w:lang w:eastAsia="en-US"/>
+        </w:rPr>
+      </w:pPr>
+      <w:r>
+        <w:rPr>
+          <w:rFonts w:asciiTheme="minorHAnsi" w:eastAsia="Times New Roman" w:hAnsiTheme="minorHAnsi" w:cstheme="minorHAnsi"/>
+          <w:lang w:eastAsia="en-US"/>
+        </w:rPr>
+        <w:t>- https://www.careerbuilder.com/</w:t>
+      </w:r>
     </w:p>
     <w:sectPr>
-      <w:headerReference w:type="default" r:id="rId11"/>
-      <w:footerReference w:type="default" r:id="rId12"/>
+      <w:headerReference w:type="default" r:id="rId12"/>
+      <w:footerReference w:type="default" r:id="rId13"/>
       <w:pgSz w:w="11906" w:h="16838"/>
       <w:pgMar w:top="709" w:right="2550" w:bottom="1701" w:left="2410" w:header="720" w:footer="1436" w:gutter="0"/>
       <w:cols w:space="720"/>
@@ -4684,7 +4797,7 @@
 <w:ftr xmlns:wpc="http://schemas.microsoft.com/office/word/2010/wordprocessingCanvas" xmlns:cx="http://schemas.microsoft.com/office/drawing/2014/chartex" xmlns:cx1="http://schemas.microsoft.com/office/drawing/2015/9/8/chartex" xmlns:cx2="http://schemas.microsoft.com/office/drawing/2015/10/21/chartex" xmlns:cx3="http://schemas.microsoft.com/office/drawing/2016/5/9/chartex" xmlns:cx4="http://schemas.microsoft.com/office/drawing/2016/5/10/chartex" xmlns:cx5="http://schemas.microsoft.com/office/drawing/2016/5/11/chartex" xmlns:cx6="http://schemas.microsoft.com/office/drawing/2016/5/12/chartex" xmlns:cx7="http://schemas.microsoft.com/office/drawing/2016/5/13/chartex" xmlns:cx8="http://schemas.microsoft.com/office/drawing/2016/5/14/chartex" xmlns:mc="http://schemas.openxmlformats.org/markup-compatibility/2006" xmlns:aink="http://schemas.microsoft.com/office/drawing/2016/ink" xmlns:am3d="http://schemas.microsoft.com/office/drawing/2017/model3d" xmlns:o="urn:schemas-microsoft-com:office:office" xmlns:r="http://schemas.openxmlformats.org/officeDocument/2006/relationships" xmlns:m="http://schemas.openxmlformats.org/officeDocument/2006/math" xmlns:v="urn:schemas-microsoft-com:vml" xmlns:wp14="http://schemas.microsoft.com/office/word/2010/wordprocessingDrawing" xmlns:wp="http://schemas.openxmlformats.org/drawingml/2006/wordprocessingDrawing" xmlns:w10="urn:schemas-microsoft-com:office:word" xmlns:w="http://schemas.openxmlformats.org/wordprocessingml/2006/main" xmlns:w14="http://schemas.microsoft.com/office/word/2010/wordml" xmlns:w15="http://schemas.microsoft.com/office/word/2012/wordml" xmlns:w16cex="http://schemas.microsoft.com/office/word/2018/wordml/cex" xmlns:w16cid="http://schemas.microsoft.com/office/word/2016/wordml/cid" xmlns:w16="http://schemas.microsoft.com/office/word/2018/wordml" xmlns:w16sdtdh="http://schemas.microsoft.com/office/word/2020/wordml/sdtdatahash" xmlns:w16se="http://schemas.microsoft.com/office/word/2015/wordml/symex" xmlns:wpg="http://schemas.microsoft.com/office/word/2010/wordprocessingGroup" xmlns:wpi="http://schemas.microsoft.com/office/word/2010/wordprocessingInk" xmlns:wne="http://schemas.microsoft.com/office/word/2006/wordml" xmlns:wps="http://schemas.microsoft.com/office/word/2010/wordprocessingShape" mc:Ignorable="w14 w15 w16se w16cid w16 w16cex w16sdtdh wp14">
   <w:p>
     <w:pPr>
-      <w:pStyle w:val="Rodap"/>
+      <w:pStyle w:val="Footer"/>
     </w:pPr>
     <w:r>
       <w:rPr>
@@ -4748,36 +4861,36 @@
                       <w:txbxContent>
                         <w:p>
                           <w:pPr>
-                            <w:pStyle w:val="Rodap"/>
+                            <w:pStyle w:val="Footer"/>
                           </w:pPr>
                           <w:r>
                             <w:rPr>
-                              <w:rStyle w:val="Nmerodepgina"/>
+                              <w:rStyle w:val="PageNumber"/>
                             </w:rPr>
                             <w:fldChar w:fldCharType="begin"/>
                           </w:r>
                           <w:r>
                             <w:rPr>
-                              <w:rStyle w:val="Nmerodepgina"/>
+                              <w:rStyle w:val="PageNumber"/>
                             </w:rPr>
                             <w:instrText xml:space="preserve"> PAGE </w:instrText>
                           </w:r>
                           <w:r>
                             <w:rPr>
-                              <w:rStyle w:val="Nmerodepgina"/>
+                              <w:rStyle w:val="PageNumber"/>
                             </w:rPr>
                             <w:fldChar w:fldCharType="separate"/>
                           </w:r>
                           <w:r>
                             <w:rPr>
-                              <w:rStyle w:val="Nmerodepgina"/>
+                              <w:rStyle w:val="PageNumber"/>
                               <w:noProof/>
                             </w:rPr>
                             <w:t>3</w:t>
                           </w:r>
                           <w:r>
                             <w:rPr>
-                              <w:rStyle w:val="Nmerodepgina"/>
+                              <w:rStyle w:val="PageNumber"/>
                             </w:rPr>
                             <w:fldChar w:fldCharType="end"/>
                           </w:r>
@@ -4814,36 +4927,36 @@
                 <w:txbxContent>
                   <w:p>
                     <w:pPr>
-                      <w:pStyle w:val="Rodap"/>
+                      <w:pStyle w:val="Footer"/>
                     </w:pPr>
                     <w:r>
                       <w:rPr>
-                        <w:rStyle w:val="Nmerodepgina"/>
+                        <w:rStyle w:val="PageNumber"/>
                       </w:rPr>
                       <w:fldChar w:fldCharType="begin"/>
                     </w:r>
                     <w:r>
                       <w:rPr>
-                        <w:rStyle w:val="Nmerodepgina"/>
+                        <w:rStyle w:val="PageNumber"/>
                       </w:rPr>
                       <w:instrText xml:space="preserve"> PAGE </w:instrText>
                     </w:r>
                     <w:r>
                       <w:rPr>
-                        <w:rStyle w:val="Nmerodepgina"/>
+                        <w:rStyle w:val="PageNumber"/>
                       </w:rPr>
                       <w:fldChar w:fldCharType="separate"/>
                     </w:r>
                     <w:r>
                       <w:rPr>
-                        <w:rStyle w:val="Nmerodepgina"/>
+                        <w:rStyle w:val="PageNumber"/>
                         <w:noProof/>
                       </w:rPr>
                       <w:t>3</w:t>
                     </w:r>
                     <w:r>
                       <w:rPr>
-                        <w:rStyle w:val="Nmerodepgina"/>
+                        <w:rStyle w:val="PageNumber"/>
                       </w:rPr>
                       <w:fldChar w:fldCharType="end"/>
                     </w:r>
@@ -4892,7 +5005,7 @@
 <w:hdr xmlns:wpc="http://schemas.microsoft.com/office/word/2010/wordprocessingCanvas" xmlns:cx="http://schemas.microsoft.com/office/drawing/2014/chartex" xmlns:cx1="http://schemas.microsoft.com/office/drawing/2015/9/8/chartex" xmlns:cx2="http://schemas.microsoft.com/office/drawing/2015/10/21/chartex" xmlns:cx3="http://schemas.microsoft.com/office/drawing/2016/5/9/chartex" xmlns:cx4="http://schemas.microsoft.com/office/drawing/2016/5/10/chartex" xmlns:cx5="http://schemas.microsoft.com/office/drawing/2016/5/11/chartex" xmlns:cx6="http://schemas.microsoft.com/office/drawing/2016/5/12/chartex" xmlns:cx7="http://schemas.microsoft.com/office/drawing/2016/5/13/chartex" xmlns:cx8="http://schemas.microsoft.com/office/drawing/2016/5/14/chartex" xmlns:mc="http://schemas.openxmlformats.org/markup-compatibility/2006" xmlns:aink="http://schemas.microsoft.com/office/drawing/2016/ink" xmlns:am3d="http://schemas.microsoft.com/office/drawing/2017/model3d" xmlns:o="urn:schemas-microsoft-com:office:office" xmlns:r="http://schemas.openxmlformats.org/officeDocument/2006/relationships" xmlns:m="http://schemas.openxmlformats.org/officeDocument/2006/math" xmlns:v="urn:schemas-microsoft-com:vml" xmlns:wp14="http://schemas.microsoft.com/office/word/2010/wordprocessingDrawing" xmlns:wp="http://schemas.openxmlformats.org/drawingml/2006/wordprocessingDrawing" xmlns:w10="urn:schemas-microsoft-com:office:word" xmlns:w="http://schemas.openxmlformats.org/wordprocessingml/2006/main" xmlns:w14="http://schemas.microsoft.com/office/word/2010/wordml" xmlns:w15="http://schemas.microsoft.com/office/word/2012/wordml" xmlns:w16cex="http://schemas.microsoft.com/office/word/2018/wordml/cex" xmlns:w16cid="http://schemas.microsoft.com/office/word/2016/wordml/cid" xmlns:w16="http://schemas.microsoft.com/office/word/2018/wordml" xmlns:w16sdtdh="http://schemas.microsoft.com/office/word/2020/wordml/sdtdatahash" xmlns:w16se="http://schemas.microsoft.com/office/word/2015/wordml/symex" xmlns:wpg="http://schemas.microsoft.com/office/word/2010/wordprocessingGroup" xmlns:wpi="http://schemas.microsoft.com/office/word/2010/wordprocessingInk" xmlns:wne="http://schemas.microsoft.com/office/word/2006/wordml" xmlns:wps="http://schemas.microsoft.com/office/word/2010/wordprocessingShape" mc:Ignorable="w14 w15 w16se w16cid w16 w16cex w16sdtdh wp14">
   <w:p>
     <w:pPr>
-      <w:pStyle w:val="Cabealho"/>
+      <w:pStyle w:val="Header"/>
       <w:jc w:val="right"/>
     </w:pPr>
     <w:r>
@@ -5236,6 +5349,119 @@
     </w:lvl>
   </w:abstractNum>
   <w:abstractNum w:abstractNumId="4" w15:restartNumberingAfterBreak="0">
+    <w:nsid w:val="47932176"/>
+    <w:multiLevelType w:val="hybridMultilevel"/>
+    <w:tmpl w:val="DC88D546"/>
+    <w:lvl w:ilvl="0" w:tplc="08090001">
+      <w:start w:val="1"/>
+      <w:numFmt w:val="bullet"/>
+      <w:lvlText w:val=""/>
+      <w:lvlJc w:val="left"/>
+      <w:pPr>
+        <w:ind w:left="720" w:hanging="360"/>
+      </w:pPr>
+      <w:rPr>
+        <w:rFonts w:ascii="Symbol" w:hAnsi="Symbol" w:hint="default"/>
+      </w:rPr>
+    </w:lvl>
+    <w:lvl w:ilvl="1" w:tplc="08090003" w:tentative="1">
+      <w:start w:val="1"/>
+      <w:numFmt w:val="bullet"/>
+      <w:lvlText w:val="o"/>
+      <w:lvlJc w:val="left"/>
+      <w:pPr>
+        <w:ind w:left="1440" w:hanging="360"/>
+      </w:pPr>
+      <w:rPr>
+        <w:rFonts w:ascii="Courier New" w:hAnsi="Courier New" w:cs="Courier New" w:hint="default"/>
+      </w:rPr>
+    </w:lvl>
+    <w:lvl w:ilvl="2" w:tplc="08090005" w:tentative="1">
+      <w:start w:val="1"/>
+      <w:numFmt w:val="bullet"/>
+      <w:lvlText w:val=""/>
+      <w:lvlJc w:val="left"/>
+      <w:pPr>
+        <w:ind w:left="2160" w:hanging="360"/>
+      </w:pPr>
+      <w:rPr>
+        <w:rFonts w:ascii="Wingdings" w:hAnsi="Wingdings" w:hint="default"/>
+      </w:rPr>
+    </w:lvl>
+    <w:lvl w:ilvl="3" w:tplc="08090001" w:tentative="1">
+      <w:start w:val="1"/>
+      <w:numFmt w:val="bullet"/>
+      <w:lvlText w:val=""/>
+      <w:lvlJc w:val="left"/>
+      <w:pPr>
+        <w:ind w:left="2880" w:hanging="360"/>
+      </w:pPr>
+      <w:rPr>
+        <w:rFonts w:ascii="Symbol" w:hAnsi="Symbol" w:hint="default"/>
+      </w:rPr>
+    </w:lvl>
+    <w:lvl w:ilvl="4" w:tplc="08090003" w:tentative="1">
+      <w:start w:val="1"/>
+      <w:numFmt w:val="bullet"/>
+      <w:lvlText w:val="o"/>
+      <w:lvlJc w:val="left"/>
+      <w:pPr>
+        <w:ind w:left="3600" w:hanging="360"/>
+      </w:pPr>
+      <w:rPr>
+        <w:rFonts w:ascii="Courier New" w:hAnsi="Courier New" w:cs="Courier New" w:hint="default"/>
+      </w:rPr>
+    </w:lvl>
+    <w:lvl w:ilvl="5" w:tplc="08090005" w:tentative="1">
+      <w:start w:val="1"/>
+      <w:numFmt w:val="bullet"/>
+      <w:lvlText w:val=""/>
+      <w:lvlJc w:val="left"/>
+      <w:pPr>
+        <w:ind w:left="4320" w:hanging="360"/>
+      </w:pPr>
+      <w:rPr>
+        <w:rFonts w:ascii="Wingdings" w:hAnsi="Wingdings" w:hint="default"/>
+      </w:rPr>
+    </w:lvl>
+    <w:lvl w:ilvl="6" w:tplc="08090001" w:tentative="1">
+      <w:start w:val="1"/>
+      <w:numFmt w:val="bullet"/>
+      <w:lvlText w:val=""/>
+      <w:lvlJc w:val="left"/>
+      <w:pPr>
+        <w:ind w:left="5040" w:hanging="360"/>
+      </w:pPr>
+      <w:rPr>
+        <w:rFonts w:ascii="Symbol" w:hAnsi="Symbol" w:hint="default"/>
+      </w:rPr>
+    </w:lvl>
+    <w:lvl w:ilvl="7" w:tplc="08090003" w:tentative="1">
+      <w:start w:val="1"/>
+      <w:numFmt w:val="bullet"/>
+      <w:lvlText w:val="o"/>
+      <w:lvlJc w:val="left"/>
+      <w:pPr>
+        <w:ind w:left="5760" w:hanging="360"/>
+      </w:pPr>
+      <w:rPr>
+        <w:rFonts w:ascii="Courier New" w:hAnsi="Courier New" w:cs="Courier New" w:hint="default"/>
+      </w:rPr>
+    </w:lvl>
+    <w:lvl w:ilvl="8" w:tplc="08090005" w:tentative="1">
+      <w:start w:val="1"/>
+      <w:numFmt w:val="bullet"/>
+      <w:lvlText w:val=""/>
+      <w:lvlJc w:val="left"/>
+      <w:pPr>
+        <w:ind w:left="6480" w:hanging="360"/>
+      </w:pPr>
+      <w:rPr>
+        <w:rFonts w:ascii="Wingdings" w:hAnsi="Wingdings" w:hint="default"/>
+      </w:rPr>
+    </w:lvl>
+  </w:abstractNum>
+  <w:abstractNum w:abstractNumId="5" w15:restartNumberingAfterBreak="0">
     <w:nsid w:val="4A5F75D4"/>
     <w:multiLevelType w:val="hybridMultilevel"/>
     <w:tmpl w:val="A360231C"/>
@@ -5324,7 +5550,7 @@
       </w:pPr>
     </w:lvl>
   </w:abstractNum>
-  <w:abstractNum w:abstractNumId="5" w15:restartNumberingAfterBreak="0">
+  <w:abstractNum w:abstractNumId="6" w15:restartNumberingAfterBreak="0">
     <w:nsid w:val="63F87928"/>
     <w:multiLevelType w:val="hybridMultilevel"/>
     <w:tmpl w:val="C0C4AD7A"/>
@@ -5437,7 +5663,7 @@
       </w:rPr>
     </w:lvl>
   </w:abstractNum>
-  <w:abstractNum w:abstractNumId="6" w15:restartNumberingAfterBreak="0">
+  <w:abstractNum w:abstractNumId="7" w15:restartNumberingAfterBreak="0">
     <w:nsid w:val="68530D12"/>
     <w:multiLevelType w:val="hybridMultilevel"/>
     <w:tmpl w:val="3686FEE2"/>
@@ -5523,7 +5749,7 @@
       </w:pPr>
     </w:lvl>
   </w:abstractNum>
-  <w:abstractNum w:abstractNumId="7" w15:restartNumberingAfterBreak="0">
+  <w:abstractNum w:abstractNumId="8" w15:restartNumberingAfterBreak="0">
     <w:nsid w:val="69D30B38"/>
     <w:multiLevelType w:val="hybridMultilevel"/>
     <w:tmpl w:val="0804E12E"/>
@@ -5643,22 +5869,25 @@
     <w:abstractNumId w:val="1"/>
   </w:num>
   <w:num w:numId="3">
-    <w:abstractNumId w:val="6"/>
+    <w:abstractNumId w:val="7"/>
   </w:num>
   <w:num w:numId="4">
-    <w:abstractNumId w:val="7"/>
+    <w:abstractNumId w:val="8"/>
   </w:num>
   <w:num w:numId="5">
-    <w:abstractNumId w:val="4"/>
+    <w:abstractNumId w:val="5"/>
   </w:num>
   <w:num w:numId="6">
     <w:abstractNumId w:val="3"/>
   </w:num>
   <w:num w:numId="7">
-    <w:abstractNumId w:val="5"/>
+    <w:abstractNumId w:val="6"/>
   </w:num>
   <w:num w:numId="8">
     <w:abstractNumId w:val="2"/>
+  </w:num>
+  <w:num w:numId="9">
+    <w:abstractNumId w:val="4"/>
   </w:num>
 </w:numbering>
 </file>
@@ -6068,13 +6297,13 @@
       <w:lang w:eastAsia="zh-CN"/>
     </w:rPr>
   </w:style>
-  <w:style w:type="character" w:default="1" w:styleId="Tipodeletrapredefinidodopargrafo">
+  <w:style w:type="character" w:default="1" w:styleId="DefaultParagraphFont">
     <w:name w:val="Default Paragraph Font"/>
     <w:uiPriority w:val="1"/>
     <w:semiHidden/>
     <w:unhideWhenUsed/>
   </w:style>
-  <w:style w:type="table" w:default="1" w:styleId="Tabelanormal">
+  <w:style w:type="table" w:default="1" w:styleId="TableNormal">
     <w:name w:val="Normal Table"/>
     <w:uiPriority w:val="99"/>
     <w:semiHidden/>
@@ -6089,7 +6318,7 @@
       </w:tblCellMar>
     </w:tblPr>
   </w:style>
-  <w:style w:type="numbering" w:default="1" w:styleId="Semlista">
+  <w:style w:type="numbering" w:default="1" w:styleId="NoList">
     <w:name w:val="No List"/>
     <w:uiPriority w:val="99"/>
     <w:semiHidden/>
@@ -6196,10 +6425,10 @@
       <w:lang w:val="pt-PT"/>
     </w:rPr>
   </w:style>
-  <w:style w:type="character" w:styleId="Nmerodepgina">
+  <w:style w:type="character" w:styleId="PageNumber">
     <w:name w:val="page number"/>
   </w:style>
-  <w:style w:type="character" w:styleId="Hiperligao">
+  <w:style w:type="character" w:styleId="Hyperlink">
     <w:name w:val="Hyperlink"/>
     <w:rPr>
       <w:color w:val="000080"/>
@@ -6223,18 +6452,18 @@
       <w:szCs w:val="32"/>
     </w:rPr>
   </w:style>
-  <w:style w:type="paragraph" w:styleId="Corpodetexto">
+  <w:style w:type="paragraph" w:styleId="BodyText">
     <w:name w:val="Body Text"/>
     <w:basedOn w:val="Normal"/>
   </w:style>
-  <w:style w:type="paragraph" w:styleId="Lista">
+  <w:style w:type="paragraph" w:styleId="List">
     <w:name w:val="List"/>
-    <w:basedOn w:val="Corpodetexto"/>
+    <w:basedOn w:val="BodyText"/>
     <w:rPr>
       <w:rFonts w:cs="Droid Sans Devanagari"/>
     </w:rPr>
   </w:style>
-  <w:style w:type="paragraph" w:styleId="Legenda">
+  <w:style w:type="paragraph" w:styleId="Caption">
     <w:name w:val="caption"/>
     <w:basedOn w:val="Normal"/>
     <w:qFormat/>
@@ -6282,7 +6511,7 @@
       <w:lang w:val="en-US"/>
     </w:rPr>
   </w:style>
-  <w:style w:type="paragraph" w:styleId="Subttulo">
+  <w:style w:type="paragraph" w:styleId="Subtitle">
     <w:name w:val="Subtitle"/>
     <w:basedOn w:val="Normal"/>
     <w:next w:val="Normal"/>
@@ -6297,7 +6526,7 @@
       <w:szCs w:val="24"/>
     </w:rPr>
   </w:style>
-  <w:style w:type="paragraph" w:styleId="Cabealho">
+  <w:style w:type="paragraph" w:styleId="Header">
     <w:name w:val="header"/>
     <w:basedOn w:val="Normal"/>
     <w:pPr>
@@ -6307,7 +6536,7 @@
       </w:tabs>
     </w:pPr>
   </w:style>
-  <w:style w:type="paragraph" w:styleId="Rodap">
+  <w:style w:type="paragraph" w:styleId="Footer">
     <w:name w:val="footer"/>
     <w:basedOn w:val="Normal"/>
     <w:pPr>
@@ -6319,9 +6548,9 @@
   </w:style>
   <w:style w:type="paragraph" w:customStyle="1" w:styleId="FrameContents">
     <w:name w:val="Frame Contents"/>
-    <w:basedOn w:val="Corpodetexto"/>
+    <w:basedOn w:val="BodyText"/>
   </w:style>
-  <w:style w:type="paragraph" w:styleId="PargrafodaLista">
+  <w:style w:type="paragraph" w:styleId="ListParagraph">
     <w:name w:val="List Paragraph"/>
     <w:basedOn w:val="Normal"/>
     <w:qFormat/>
@@ -6336,9 +6565,9 @@
       <w:szCs w:val="20"/>
     </w:rPr>
   </w:style>
-  <w:style w:type="table" w:styleId="TabelacomGrelha">
+  <w:style w:type="table" w:styleId="TableGrid">
     <w:name w:val="Table Grid"/>
-    <w:basedOn w:val="Tabelanormal"/>
+    <w:basedOn w:val="TableNormal"/>
     <w:uiPriority w:val="59"/>
     <w:rsid w:val="00E74469"/>
     <w:tblPr>
@@ -6352,9 +6581,9 @@
       </w:tblBorders>
     </w:tblPr>
   </w:style>
-  <w:style w:type="character" w:styleId="MenoNoResolvida">
+  <w:style w:type="character" w:styleId="UnresolvedMention">
     <w:name w:val="Unresolved Mention"/>
-    <w:basedOn w:val="Tipodeletrapredefinidodopargrafo"/>
+    <w:basedOn w:val="DefaultParagraphFont"/>
     <w:uiPriority w:val="99"/>
     <w:semiHidden/>
     <w:unhideWhenUsed/>

</xml_diff>

<commit_message>
feat: corrigir uma coisinha
</commit_message>
<xml_diff>
--- a/Relatórios/Template-proposta-Projeto_2021.docx
+++ b/Relatórios/Template-proposta-Projeto_2021.docx
@@ -468,7 +468,27 @@
           <w:sz w:val="24"/>
           <w:szCs w:val="24"/>
         </w:rPr>
-        <w:t xml:space="preserve"> Jason Vieira Mendes</w:t>
+        <w:t xml:space="preserve"> </w:t>
+      </w:r>
+      <w:proofErr w:type="spellStart"/>
+      <w:r>
+        <w:rPr>
+          <w:rFonts w:ascii="Trebuchet MS" w:hAnsi="Trebuchet MS" w:cs="Helvetica"/>
+          <w:color w:val="000000"/>
+          <w:sz w:val="24"/>
+          <w:szCs w:val="24"/>
+        </w:rPr>
+        <w:t>Jason</w:t>
+      </w:r>
+      <w:proofErr w:type="spellEnd"/>
+      <w:r>
+        <w:rPr>
+          <w:rFonts w:ascii="Trebuchet MS" w:hAnsi="Trebuchet MS" w:cs="Helvetica"/>
+          <w:color w:val="000000"/>
+          <w:sz w:val="24"/>
+          <w:szCs w:val="24"/>
+        </w:rPr>
+        <w:t xml:space="preserve"> Vieira Mendes</w:t>
       </w:r>
     </w:p>
     <w:p>
@@ -720,7 +740,27 @@
           <w:sz w:val="24"/>
           <w:szCs w:val="24"/>
         </w:rPr>
-        <w:t xml:space="preserve"> Github e credenciais</w:t>
+        <w:t xml:space="preserve"> </w:t>
+      </w:r>
+      <w:proofErr w:type="spellStart"/>
+      <w:r>
+        <w:rPr>
+          <w:rFonts w:ascii="Trebuchet MS" w:hAnsi="Trebuchet MS" w:cs="Helvetica"/>
+          <w:color w:val="000000"/>
+          <w:sz w:val="24"/>
+          <w:szCs w:val="24"/>
+        </w:rPr>
+        <w:t>Github</w:t>
+      </w:r>
+      <w:proofErr w:type="spellEnd"/>
+      <w:r>
+        <w:rPr>
+          <w:rFonts w:ascii="Trebuchet MS" w:hAnsi="Trebuchet MS" w:cs="Helvetica"/>
+          <w:color w:val="000000"/>
+          <w:sz w:val="24"/>
+          <w:szCs w:val="24"/>
+        </w:rPr>
+        <w:t xml:space="preserve"> e credenciais</w:t>
       </w:r>
     </w:p>
     <w:p>
@@ -1175,6 +1215,7 @@
         </w:rPr>
         <w:t xml:space="preserve">Conta </w:t>
       </w:r>
+      <w:proofErr w:type="spellStart"/>
       <w:r>
         <w:rPr>
           <w:rFonts w:ascii="Trebuchet MS" w:hAnsi="Trebuchet MS" w:cs="Helvetica"/>
@@ -1184,6 +1225,7 @@
         </w:rPr>
         <w:t>Jira</w:t>
       </w:r>
+      <w:proofErr w:type="spellEnd"/>
       <w:r>
         <w:rPr>
           <w:rFonts w:ascii="Trebuchet MS" w:hAnsi="Trebuchet MS" w:cs="Helvetica"/>
@@ -1421,53 +1463,144 @@
     <w:p/>
     <w:p>
       <w:r>
-        <w:t>O Workr é uma aplicação de procura de emprego com o objetivo de facilitar a experiência de encontrar um emprego/trabalho para o utilizador e também facilitar a procura de trabalhadores para as empresas registadas na mesma.</w:t>
+        <w:t xml:space="preserve">O </w:t>
+      </w:r>
+      <w:proofErr w:type="spellStart"/>
+      <w:r>
+        <w:t>Workr</w:t>
+      </w:r>
+      <w:proofErr w:type="spellEnd"/>
+      <w:r>
+        <w:t xml:space="preserve"> é uma aplicação de procura de emprego com o objetivo de facilitar a experiência de encontrar um emprego/trabalho para o utilizador e também facilitar a procura de trabalhadores para as empresas registadas na mesma.</w:t>
       </w:r>
     </w:p>
     <w:p>
       <w:r>
         <w:t xml:space="preserve">As empresas que procuram trabalhadores terão que pedir ao administrador para lhes registar e garantir acesso ao </w:t>
       </w:r>
+      <w:proofErr w:type="spellStart"/>
       <w:r>
         <w:rPr>
           <w:i/>
           <w:iCs/>
         </w:rPr>
-        <w:t xml:space="preserve">back office </w:t>
-      </w:r>
-      <w:r>
-        <w:t>para depois aparecerem no dashboard/feed do utilizador interessado</w:t>
-      </w:r>
-      <w:r>
-        <w:t>. As empresas serão filtradas de acordo com a localização do utilizador e preferências de trabalho.</w:t>
-      </w:r>
-    </w:p>
-    <w:p>
-      <w:r>
-        <w:t>No dashboard/feed do utilizado</w:t>
-      </w:r>
-      <w:r>
-        <w:t>r (aplicação móvel) irá aparecer as empresas já filtradas. Nessa página o utilizador irá poder deslisar o dedo da esquerda para a direita, se estiver interessado na empresa, ou da direita para a esquerda, caso não esteja interessado.</w:t>
-      </w:r>
-    </w:p>
-    <w:p>
-      <w:r>
-        <w:t xml:space="preserve">Caso um utilizador esteja interessado numa empresa, depois a empresa irá receber uma notificação no </w:t>
-      </w:r>
+        <w:t>back</w:t>
+      </w:r>
+      <w:proofErr w:type="spellEnd"/>
       <w:r>
         <w:rPr>
           <w:i/>
           <w:iCs/>
         </w:rPr>
-        <w:t>back office</w:t>
-      </w:r>
+        <w:t xml:space="preserve"> </w:t>
+      </w:r>
+      <w:proofErr w:type="spellStart"/>
+      <w:r>
+        <w:rPr>
+          <w:i/>
+          <w:iCs/>
+        </w:rPr>
+        <w:t>office</w:t>
+      </w:r>
+      <w:proofErr w:type="spellEnd"/>
+      <w:r>
+        <w:rPr>
+          <w:i/>
+          <w:iCs/>
+        </w:rPr>
+        <w:t xml:space="preserve"> </w:t>
+      </w:r>
+      <w:r>
+        <w:t xml:space="preserve">para depois aparecerem no </w:t>
+      </w:r>
+      <w:proofErr w:type="spellStart"/>
+      <w:r>
+        <w:t>dashboard</w:t>
+      </w:r>
+      <w:proofErr w:type="spellEnd"/>
+      <w:r>
+        <w:t>/</w:t>
+      </w:r>
+      <w:proofErr w:type="spellStart"/>
+      <w:r>
+        <w:t>feed</w:t>
+      </w:r>
+      <w:proofErr w:type="spellEnd"/>
+      <w:r>
+        <w:t xml:space="preserve"> do utilizador interessado</w:t>
+      </w:r>
+      <w:r>
+        <w:t>. As empresas serão filtradas de acordo com a localização do utilizador e preferências de trabalho.</w:t>
+      </w:r>
+    </w:p>
+    <w:p>
+      <w:r>
+        <w:t xml:space="preserve">No </w:t>
+      </w:r>
+      <w:proofErr w:type="spellStart"/>
+      <w:r>
+        <w:t>dashboard</w:t>
+      </w:r>
+      <w:proofErr w:type="spellEnd"/>
+      <w:r>
+        <w:t>/</w:t>
+      </w:r>
+      <w:proofErr w:type="spellStart"/>
+      <w:r>
+        <w:t>feed</w:t>
+      </w:r>
+      <w:proofErr w:type="spellEnd"/>
+      <w:r>
+        <w:t xml:space="preserve"> do utilizado</w:t>
+      </w:r>
+      <w:r>
+        <w:t>r (aplicação móvel) irá aparecer as empresas já filtradas. Nessa página o utilizador irá poder deslisar o dedo da esquerda para a direita, se estiver interessado na empresa, ou da direita para a esquerda, caso não esteja interessado.</w:t>
+      </w:r>
+    </w:p>
+    <w:p>
+      <w:r>
+        <w:t xml:space="preserve">Caso um utilizador esteja interessado numa empresa, depois a empresa irá receber uma notificação no </w:t>
+      </w:r>
+      <w:proofErr w:type="spellStart"/>
+      <w:r>
+        <w:rPr>
+          <w:i/>
+          <w:iCs/>
+        </w:rPr>
+        <w:t>back</w:t>
+      </w:r>
+      <w:proofErr w:type="spellEnd"/>
+      <w:r>
+        <w:rPr>
+          <w:i/>
+          <w:iCs/>
+        </w:rPr>
+        <w:t xml:space="preserve"> </w:t>
+      </w:r>
+      <w:proofErr w:type="spellStart"/>
+      <w:r>
+        <w:rPr>
+          <w:i/>
+          <w:iCs/>
+        </w:rPr>
+        <w:t>office</w:t>
+      </w:r>
+      <w:proofErr w:type="spellEnd"/>
       <w:r>
         <w:t xml:space="preserve"> e caso o perfil do utilizador lhes mostrar interesse, então, de seguida, poderá contactá-lo via email ou contacto móvel.</w:t>
       </w:r>
     </w:p>
     <w:p>
       <w:r>
-        <w:t>O Workr Web será algo mais simplificado. No registo do utilizador será logo perguntado os interesses em emprego, experiência de trabalho, se procura full-time ou part-time e, de acordo com os interesses do utilizador, irão ser filtradas as empresas que se adequam mais com o que foi introduzido no seu perfil.</w:t>
+        <w:t xml:space="preserve">O </w:t>
+      </w:r>
+      <w:proofErr w:type="spellStart"/>
+      <w:r>
+        <w:t>Workr</w:t>
+      </w:r>
+      <w:proofErr w:type="spellEnd"/>
+      <w:r>
+        <w:t xml:space="preserve"> Web será algo mais simplificado. No registo do utilizador será logo perguntado os interesses em emprego, experiência de trabalho, se procura full-time ou part-time e, de acordo com os interesses do utilizador, irão ser filtradas as empresas que se adequam mais com o que foi introduzido no seu perfil.</w:t>
       </w:r>
     </w:p>
     <w:p>
@@ -1497,6 +1630,7 @@
           <w:lang w:val="en-GB" w:eastAsia="en-US"/>
         </w:rPr>
       </w:pPr>
+      <w:proofErr w:type="spellStart"/>
       <w:r>
         <w:rPr>
           <w:rFonts w:ascii="Carlito" w:hAnsi="Carlito" w:cs="Carlito"/>
@@ -1508,11 +1642,20 @@
         </w:rPr>
         <w:t>Objetivos</w:t>
       </w:r>
+      <w:proofErr w:type="spellEnd"/>
     </w:p>
     <w:p/>
     <w:p>
       <w:r>
-        <w:t>O Workr tem como objetivo principal, pegar no conceito de procura de emprego e facilitá-lo para ambos, as empresas e a pessoa que procura emprego.</w:t>
+        <w:t xml:space="preserve">O </w:t>
+      </w:r>
+      <w:proofErr w:type="spellStart"/>
+      <w:r>
+        <w:t>Workr</w:t>
+      </w:r>
+      <w:proofErr w:type="spellEnd"/>
+      <w:r>
+        <w:t xml:space="preserve"> tem como objetivo principal, pegar no conceito de procura de emprego e facilitá-lo para ambos, as empresas e a pessoa que procura emprego.</w:t>
       </w:r>
     </w:p>
     <w:p>
@@ -1528,7 +1671,15 @@
         <w:t>benefícios</w:t>
       </w:r>
       <w:r>
-        <w:t xml:space="preserve"> que o Workr irá ter são:</w:t>
+        <w:t xml:space="preserve"> que o </w:t>
+      </w:r>
+      <w:proofErr w:type="spellStart"/>
+      <w:r>
+        <w:t>Workr</w:t>
+      </w:r>
+      <w:proofErr w:type="spellEnd"/>
+      <w:r>
+        <w:t xml:space="preserve"> irá ter são:</w:t>
       </w:r>
     </w:p>
     <w:p>
@@ -1585,7 +1736,13 @@
         <w:t xml:space="preserve">Registo rápido e dinâmico que </w:t>
       </w:r>
       <w:r>
-        <w:t>permite adicionar logo as preferências do utilizador.</w:t>
+        <w:t xml:space="preserve">permite adicionar </w:t>
+      </w:r>
+      <w:r>
+        <w:t>automaticamente</w:t>
+      </w:r>
+      <w:r>
+        <w:t xml:space="preserve"> as preferências do utilizador.</w:t>
       </w:r>
     </w:p>
     <w:p/>
@@ -1728,6 +1885,7 @@
           <w:lang w:val="en-GB" w:eastAsia="en-US"/>
         </w:rPr>
       </w:pPr>
+      <w:proofErr w:type="spellStart"/>
       <w:r>
         <w:rPr>
           <w:rFonts w:ascii="Carlito" w:hAnsi="Carlito" w:cs="Carlito"/>
@@ -1739,6 +1897,7 @@
         </w:rPr>
         <w:t>Funcionalidades</w:t>
       </w:r>
+      <w:proofErr w:type="spellEnd"/>
     </w:p>
     <w:p/>
     <w:p>
@@ -1842,7 +2001,25 @@
                 <w:b/>
                 <w:bCs/>
               </w:rPr>
-              <w:t>Nome Func.</w:t>
+              <w:t xml:space="preserve">Nome </w:t>
+            </w:r>
+            <w:proofErr w:type="spellStart"/>
+            <w:r>
+              <w:rPr>
+                <w:rFonts w:asciiTheme="minorHAnsi" w:hAnsiTheme="minorHAnsi" w:cstheme="minorHAnsi"/>
+                <w:b/>
+                <w:bCs/>
+              </w:rPr>
+              <w:t>Func</w:t>
+            </w:r>
+            <w:proofErr w:type="spellEnd"/>
+            <w:r>
+              <w:rPr>
+                <w:rFonts w:asciiTheme="minorHAnsi" w:hAnsiTheme="minorHAnsi" w:cstheme="minorHAnsi"/>
+                <w:b/>
+                <w:bCs/>
+              </w:rPr>
+              <w:t>.</w:t>
             </w:r>
           </w:p>
         </w:tc>
@@ -2645,7 +2822,25 @@
                 <w:b/>
                 <w:bCs/>
               </w:rPr>
-              <w:t>Nome Func.</w:t>
+              <w:t xml:space="preserve">Nome </w:t>
+            </w:r>
+            <w:proofErr w:type="spellStart"/>
+            <w:r>
+              <w:rPr>
+                <w:rFonts w:asciiTheme="minorHAnsi" w:hAnsiTheme="minorHAnsi" w:cstheme="minorHAnsi"/>
+                <w:b/>
+                <w:bCs/>
+              </w:rPr>
+              <w:t>Func</w:t>
+            </w:r>
+            <w:proofErr w:type="spellEnd"/>
+            <w:r>
+              <w:rPr>
+                <w:rFonts w:asciiTheme="minorHAnsi" w:hAnsiTheme="minorHAnsi" w:cstheme="minorHAnsi"/>
+                <w:b/>
+                <w:bCs/>
+              </w:rPr>
+              <w:t>.</w:t>
             </w:r>
           </w:p>
         </w:tc>
@@ -2992,7 +3187,55 @@
                 <w:rFonts w:asciiTheme="minorHAnsi" w:hAnsiTheme="minorHAnsi" w:cstheme="minorHAnsi"/>
                 <w:color w:val="000000"/>
               </w:rPr>
-              <w:t>Função de Swipe Left/Right para se estiver (ou não) interessado na empresa</w:t>
+              <w:t xml:space="preserve">Função de </w:t>
+            </w:r>
+            <w:proofErr w:type="spellStart"/>
+            <w:r>
+              <w:rPr>
+                <w:rFonts w:asciiTheme="minorHAnsi" w:hAnsiTheme="minorHAnsi" w:cstheme="minorHAnsi"/>
+                <w:color w:val="000000"/>
+              </w:rPr>
+              <w:t>Swipe</w:t>
+            </w:r>
+            <w:proofErr w:type="spellEnd"/>
+            <w:r>
+              <w:rPr>
+                <w:rFonts w:asciiTheme="minorHAnsi" w:hAnsiTheme="minorHAnsi" w:cstheme="minorHAnsi"/>
+                <w:color w:val="000000"/>
+              </w:rPr>
+              <w:t xml:space="preserve"> </w:t>
+            </w:r>
+            <w:proofErr w:type="spellStart"/>
+            <w:r>
+              <w:rPr>
+                <w:rFonts w:asciiTheme="minorHAnsi" w:hAnsiTheme="minorHAnsi" w:cstheme="minorHAnsi"/>
+                <w:color w:val="000000"/>
+              </w:rPr>
+              <w:t>Left</w:t>
+            </w:r>
+            <w:proofErr w:type="spellEnd"/>
+            <w:r>
+              <w:rPr>
+                <w:rFonts w:asciiTheme="minorHAnsi" w:hAnsiTheme="minorHAnsi" w:cstheme="minorHAnsi"/>
+                <w:color w:val="000000"/>
+              </w:rPr>
+              <w:t>/</w:t>
+            </w:r>
+            <w:proofErr w:type="spellStart"/>
+            <w:r>
+              <w:rPr>
+                <w:rFonts w:asciiTheme="minorHAnsi" w:hAnsiTheme="minorHAnsi" w:cstheme="minorHAnsi"/>
+                <w:color w:val="000000"/>
+              </w:rPr>
+              <w:t>Right</w:t>
+            </w:r>
+            <w:proofErr w:type="spellEnd"/>
+            <w:r>
+              <w:rPr>
+                <w:rFonts w:asciiTheme="minorHAnsi" w:hAnsiTheme="minorHAnsi" w:cstheme="minorHAnsi"/>
+                <w:color w:val="000000"/>
+              </w:rPr>
+              <w:t xml:space="preserve"> para se estiver (ou não) interessado na empresa</w:t>
             </w:r>
           </w:p>
         </w:tc>
@@ -3493,8 +3736,21 @@
           <w:szCs w:val="28"/>
           <w:lang w:val="en-GB" w:eastAsia="en-US"/>
         </w:rPr>
-        <w:t>Roles/Intervenientes</w:t>
-      </w:r>
+        <w:t>Roles/</w:t>
+      </w:r>
+      <w:proofErr w:type="spellStart"/>
+      <w:r>
+        <w:rPr>
+          <w:rFonts w:ascii="Carlito" w:hAnsi="Carlito" w:cs="Carlito"/>
+          <w:b/>
+          <w:color w:val="1F4E79" w:themeColor="accent1" w:themeShade="80"/>
+          <w:sz w:val="28"/>
+          <w:szCs w:val="28"/>
+          <w:lang w:val="en-GB" w:eastAsia="en-US"/>
+        </w:rPr>
+        <w:t>Intervenientes</w:t>
+      </w:r>
+      <w:proofErr w:type="spellEnd"/>
     </w:p>
     <w:p>
       <w:pPr>
@@ -3773,7 +4029,23 @@
                 <w:rFonts w:asciiTheme="minorHAnsi" w:hAnsiTheme="minorHAnsi" w:cstheme="minorHAnsi"/>
                 <w:color w:val="000000"/>
               </w:rPr>
-              <w:t xml:space="preserve">Só tem acesso ao Frontend, </w:t>
+              <w:t xml:space="preserve">Só tem acesso ao </w:t>
+            </w:r>
+            <w:proofErr w:type="spellStart"/>
+            <w:r>
+              <w:rPr>
+                <w:rFonts w:asciiTheme="minorHAnsi" w:hAnsiTheme="minorHAnsi" w:cstheme="minorHAnsi"/>
+                <w:color w:val="000000"/>
+              </w:rPr>
+              <w:t>Frontend</w:t>
+            </w:r>
+            <w:proofErr w:type="spellEnd"/>
+            <w:r>
+              <w:rPr>
+                <w:rFonts w:asciiTheme="minorHAnsi" w:hAnsiTheme="minorHAnsi" w:cstheme="minorHAnsi"/>
+                <w:color w:val="000000"/>
+              </w:rPr>
+              <w:t xml:space="preserve">, </w:t>
             </w:r>
             <w:r>
               <w:rPr>
@@ -3933,7 +4205,39 @@
                 <w:rFonts w:asciiTheme="minorHAnsi" w:hAnsiTheme="minorHAnsi" w:cstheme="minorHAnsi"/>
                 <w:color w:val="000000"/>
               </w:rPr>
-              <w:t xml:space="preserve">Tem acesso ao Backend e Frontend, </w:t>
+              <w:t xml:space="preserve">Tem acesso ao </w:t>
+            </w:r>
+            <w:proofErr w:type="spellStart"/>
+            <w:r>
+              <w:rPr>
+                <w:rFonts w:asciiTheme="minorHAnsi" w:hAnsiTheme="minorHAnsi" w:cstheme="minorHAnsi"/>
+                <w:color w:val="000000"/>
+              </w:rPr>
+              <w:t>Backend</w:t>
+            </w:r>
+            <w:proofErr w:type="spellEnd"/>
+            <w:r>
+              <w:rPr>
+                <w:rFonts w:asciiTheme="minorHAnsi" w:hAnsiTheme="minorHAnsi" w:cstheme="minorHAnsi"/>
+                <w:color w:val="000000"/>
+              </w:rPr>
+              <w:t xml:space="preserve"> e </w:t>
+            </w:r>
+            <w:proofErr w:type="spellStart"/>
+            <w:r>
+              <w:rPr>
+                <w:rFonts w:asciiTheme="minorHAnsi" w:hAnsiTheme="minorHAnsi" w:cstheme="minorHAnsi"/>
+                <w:color w:val="000000"/>
+              </w:rPr>
+              <w:t>Frontend</w:t>
+            </w:r>
+            <w:proofErr w:type="spellEnd"/>
+            <w:r>
+              <w:rPr>
+                <w:rFonts w:asciiTheme="minorHAnsi" w:hAnsiTheme="minorHAnsi" w:cstheme="minorHAnsi"/>
+                <w:color w:val="000000"/>
+              </w:rPr>
+              <w:t xml:space="preserve">, </w:t>
             </w:r>
             <w:r>
               <w:rPr>
@@ -4050,6 +4354,7 @@
                 <w:color w:val="000000"/>
               </w:rPr>
             </w:pPr>
+            <w:proofErr w:type="spellStart"/>
             <w:r>
               <w:rPr>
                 <w:rFonts w:asciiTheme="minorHAnsi" w:hAnsiTheme="minorHAnsi" w:cstheme="minorHAnsi"/>
@@ -4057,6 +4362,7 @@
               </w:rPr>
               <w:t>Admin</w:t>
             </w:r>
+            <w:proofErr w:type="spellEnd"/>
           </w:p>
         </w:tc>
         <w:tc>
@@ -4093,7 +4399,39 @@
                 <w:rFonts w:asciiTheme="minorHAnsi" w:hAnsiTheme="minorHAnsi" w:cstheme="minorHAnsi"/>
                 <w:color w:val="000000"/>
               </w:rPr>
-              <w:t>Tem acesso a Frontend e Backend, Tem acesso às tabela de Base de Dados</w:t>
+              <w:t xml:space="preserve">Tem acesso a </w:t>
+            </w:r>
+            <w:proofErr w:type="spellStart"/>
+            <w:r>
+              <w:rPr>
+                <w:rFonts w:asciiTheme="minorHAnsi" w:hAnsiTheme="minorHAnsi" w:cstheme="minorHAnsi"/>
+                <w:color w:val="000000"/>
+              </w:rPr>
+              <w:t>Frontend</w:t>
+            </w:r>
+            <w:proofErr w:type="spellEnd"/>
+            <w:r>
+              <w:rPr>
+                <w:rFonts w:asciiTheme="minorHAnsi" w:hAnsiTheme="minorHAnsi" w:cstheme="minorHAnsi"/>
+                <w:color w:val="000000"/>
+              </w:rPr>
+              <w:t xml:space="preserve"> e </w:t>
+            </w:r>
+            <w:proofErr w:type="spellStart"/>
+            <w:r>
+              <w:rPr>
+                <w:rFonts w:asciiTheme="minorHAnsi" w:hAnsiTheme="minorHAnsi" w:cstheme="minorHAnsi"/>
+                <w:color w:val="000000"/>
+              </w:rPr>
+              <w:t>Backend</w:t>
+            </w:r>
+            <w:proofErr w:type="spellEnd"/>
+            <w:r>
+              <w:rPr>
+                <w:rFonts w:asciiTheme="minorHAnsi" w:hAnsiTheme="minorHAnsi" w:cstheme="minorHAnsi"/>
+                <w:color w:val="000000"/>
+              </w:rPr>
+              <w:t>, Tem acesso às tabela de Base de Dados</w:t>
             </w:r>
             <w:r>
               <w:rPr>
@@ -4279,6 +4617,7 @@
           <w:lang w:val="en-GB" w:eastAsia="en-US"/>
         </w:rPr>
       </w:pPr>
+      <w:proofErr w:type="spellStart"/>
       <w:r>
         <w:rPr>
           <w:rFonts w:ascii="Carlito" w:hAnsi="Carlito" w:cs="Carlito"/>
@@ -4288,8 +4627,33 @@
           <w:szCs w:val="28"/>
           <w:lang w:val="en-GB" w:eastAsia="en-US"/>
         </w:rPr>
-        <w:t>Planeamento Inicial</w:t>
-      </w:r>
+        <w:t>Planeamento</w:t>
+      </w:r>
+      <w:proofErr w:type="spellEnd"/>
+      <w:r>
+        <w:rPr>
+          <w:rFonts w:ascii="Carlito" w:hAnsi="Carlito" w:cs="Carlito"/>
+          <w:b/>
+          <w:color w:val="1F4E79" w:themeColor="accent1" w:themeShade="80"/>
+          <w:sz w:val="28"/>
+          <w:szCs w:val="28"/>
+          <w:lang w:val="en-GB" w:eastAsia="en-US"/>
+        </w:rPr>
+        <w:t xml:space="preserve"> </w:t>
+      </w:r>
+      <w:proofErr w:type="spellStart"/>
+      <w:r>
+        <w:rPr>
+          <w:rFonts w:ascii="Carlito" w:hAnsi="Carlito" w:cs="Carlito"/>
+          <w:b/>
+          <w:color w:val="1F4E79" w:themeColor="accent1" w:themeShade="80"/>
+          <w:sz w:val="28"/>
+          <w:szCs w:val="28"/>
+          <w:lang w:val="en-GB" w:eastAsia="en-US"/>
+        </w:rPr>
+        <w:t>Inicial</w:t>
+      </w:r>
+      <w:proofErr w:type="spellEnd"/>
     </w:p>
     <w:p/>
     <w:tbl>
@@ -4424,9 +4788,19 @@
             <w:tcW w:w="5206" w:type="dxa"/>
           </w:tcPr>
           <w:p>
-            <w:r>
-              <w:t>User Stories</w:t>
-            </w:r>
+            <w:proofErr w:type="spellStart"/>
+            <w:r>
+              <w:t>User</w:t>
+            </w:r>
+            <w:proofErr w:type="spellEnd"/>
+            <w:r>
+              <w:t xml:space="preserve"> </w:t>
+            </w:r>
+            <w:proofErr w:type="spellStart"/>
+            <w:r>
+              <w:t>Stories</w:t>
+            </w:r>
+            <w:proofErr w:type="spellEnd"/>
           </w:p>
         </w:tc>
         <w:tc>
@@ -4456,9 +4830,11 @@
             <w:tcW w:w="5206" w:type="dxa"/>
           </w:tcPr>
           <w:p>
+            <w:proofErr w:type="spellStart"/>
             <w:r>
               <w:t>Mockups</w:t>
             </w:r>
+            <w:proofErr w:type="spellEnd"/>
           </w:p>
         </w:tc>
         <w:tc>
@@ -4662,6 +5038,7 @@
           <w:lang w:val="en-GB" w:eastAsia="en-US"/>
         </w:rPr>
       </w:pPr>
+      <w:proofErr w:type="spellStart"/>
       <w:r>
         <w:rPr>
           <w:rFonts w:ascii="Carlito" w:hAnsi="Carlito" w:cs="Carlito"/>
@@ -4673,6 +5050,7 @@
         </w:rPr>
         <w:t>Referências</w:t>
       </w:r>
+      <w:proofErr w:type="spellEnd"/>
     </w:p>
     <w:p>
       <w:pPr>

</xml_diff>